<commit_message>
Atualiza manuscrito e metadados, adiciona scripts e remove arquivos .ai
</commit_message>
<xml_diff>
--- a/3 - MANUSCRITO/1-MARKDOWN/1-MANUSCRITOS/Hidrorretentor_Taboa.docx
+++ b/3 - MANUSCRITO/1-MARKDOWN/1-MANUSCRITOS/Hidrorretentor_Taboa.docx
@@ -146,7 +146,7 @@
           <w:rPr>
             <w:rStyle w:val="Hyperlink"/>
           </w:rPr>
-          <w:t xml:space="preserve">Prambauer et al. 2019</w:t>
+          <w:t xml:space="preserve">Prambauer et al., 2019</w:t>
         </w:r>
       </w:hyperlink>
       <w:r>
@@ -166,7 +166,7 @@
           <w:rPr>
             <w:rStyle w:val="Hyperlink"/>
           </w:rPr>
-          <w:t xml:space="preserve">Silva et al. 2017</w:t>
+          <w:t xml:space="preserve">Silva et al., 2017</w:t>
         </w:r>
       </w:hyperlink>
       <w:r>
@@ -186,7 +186,7 @@
           <w:rPr>
             <w:rStyle w:val="Hyperlink"/>
           </w:rPr>
-          <w:t xml:space="preserve">Liu et al. 2020</w:t>
+          <w:t xml:space="preserve">Liu et al., 2020</w:t>
         </w:r>
       </w:hyperlink>
       <w:r>
@@ -206,7 +206,7 @@
           <w:rPr>
             <w:rStyle w:val="Hyperlink"/>
           </w:rPr>
-          <w:t xml:space="preserve">Grimes 2019</w:t>
+          <w:t xml:space="preserve">Grimes, 2019</w:t>
         </w:r>
       </w:hyperlink>
       <w:r>
@@ -220,7 +220,7 @@
           <w:rPr>
             <w:rStyle w:val="Hyperlink"/>
           </w:rPr>
-          <w:t xml:space="preserve">Ulrich et al. 2017</w:t>
+          <w:t xml:space="preserve">Ulrich et al., 2017</w:t>
         </w:r>
       </w:hyperlink>
       <w:r>
@@ -237,27 +237,27 @@
       </w:r>
       <w:r>
         <w:t xml:space="preserve">(</w:t>
+      </w:r>
+      <w:hyperlink w:anchor="ref-jimenez2021_soilphysical">
+        <w:r>
+          <w:rPr>
+            <w:rStyle w:val="Hyperlink"/>
+          </w:rPr>
+          <w:t xml:space="preserve">Jimenez et al., 2021</w:t>
+        </w:r>
+      </w:hyperlink>
+      <w:r>
+        <w:t xml:space="preserve">;</w:t>
+      </w:r>
+      <w:r>
+        <w:t xml:space="preserve"> </w:t>
       </w:r>
       <w:hyperlink w:anchor="ref-saraiva2020_fertilidade">
         <w:r>
           <w:rPr>
             <w:rStyle w:val="Hyperlink"/>
           </w:rPr>
-          <w:t xml:space="preserve">Saraiva et al. 2020</w:t>
-        </w:r>
-      </w:hyperlink>
-      <w:r>
-        <w:t xml:space="preserve">;</w:t>
-      </w:r>
-      <w:r>
-        <w:t xml:space="preserve"> </w:t>
-      </w:r>
-      <w:hyperlink w:anchor="ref-jimenez2021_soilphysical">
-        <w:r>
-          <w:rPr>
-            <w:rStyle w:val="Hyperlink"/>
-          </w:rPr>
-          <w:t xml:space="preserve">Jimenez et al. 2021</w:t>
+          <w:t xml:space="preserve">Saraiva et al., 2020</w:t>
         </w:r>
       </w:hyperlink>
       <w:r>
@@ -277,7 +277,7 @@
           <w:rPr>
             <w:rStyle w:val="Hyperlink"/>
           </w:rPr>
-          <w:t xml:space="preserve">Abis et al. 2020</w:t>
+          <w:t xml:space="preserve">Abis et al., 2020</w:t>
         </w:r>
       </w:hyperlink>
       <w:r>
@@ -291,7 +291,7 @@
           <w:rPr>
             <w:rStyle w:val="Hyperlink"/>
           </w:rPr>
-          <w:t xml:space="preserve">Haiming et al. 2020</w:t>
+          <w:t xml:space="preserve">Haiming et al., 2020</w:t>
         </w:r>
       </w:hyperlink>
       <w:r>
@@ -313,27 +313,27 @@
       </w:r>
       <w:r>
         <w:t xml:space="preserve">(</w:t>
+      </w:r>
+      <w:hyperlink w:anchor="ref-cislaghi2020_biodegradable">
+        <w:r>
+          <w:rPr>
+            <w:rStyle w:val="Hyperlink"/>
+          </w:rPr>
+          <w:t xml:space="preserve">Cislaghi et al., 2020</w:t>
+        </w:r>
+      </w:hyperlink>
+      <w:r>
+        <w:t xml:space="preserve">;</w:t>
+      </w:r>
+      <w:r>
+        <w:t xml:space="preserve"> </w:t>
       </w:r>
       <w:hyperlink w:anchor="ref-koerner2012_designing">
         <w:r>
           <w:rPr>
             <w:rStyle w:val="Hyperlink"/>
           </w:rPr>
-          <w:t xml:space="preserve">Koerner 2012</w:t>
-        </w:r>
-      </w:hyperlink>
-      <w:r>
-        <w:t xml:space="preserve">;</w:t>
-      </w:r>
-      <w:r>
-        <w:t xml:space="preserve"> </w:t>
-      </w:r>
-      <w:hyperlink w:anchor="ref-cislaghi2020_biodegradable">
-        <w:r>
-          <w:rPr>
-            <w:rStyle w:val="Hyperlink"/>
-          </w:rPr>
-          <w:t xml:space="preserve">Cislaghi et al. 2020</w:t>
+          <w:t xml:space="preserve">Koerner, 2012</w:t>
         </w:r>
       </w:hyperlink>
       <w:r>
@@ -353,7 +353,7 @@
           <w:rPr>
             <w:rStyle w:val="Hyperlink"/>
           </w:rPr>
-          <w:t xml:space="preserve">Daria et al. 2020</w:t>
+          <w:t xml:space="preserve">Daria et al., 2020</w:t>
         </w:r>
       </w:hyperlink>
       <w:r>
@@ -373,7 +373,7 @@
           <w:rPr>
             <w:rStyle w:val="Hyperlink"/>
           </w:rPr>
-          <w:t xml:space="preserve">Giupponi et al. 2019</w:t>
+          <w:t xml:space="preserve">Giupponi et al., 2019</w:t>
         </w:r>
       </w:hyperlink>
       <w:r>
@@ -409,7 +409,7 @@
           <w:rPr>
             <w:rStyle w:val="Hyperlink"/>
           </w:rPr>
-          <w:t xml:space="preserve">Ghosh et al. 2009</w:t>
+          <w:t xml:space="preserve">Ghosh et al., 2009</w:t>
         </w:r>
       </w:hyperlink>
       <w:r>
@@ -442,26 +442,26 @@
       <w:r>
         <w:t xml:space="preserve">(</w:t>
       </w:r>
+      <w:hyperlink w:anchor="ref-bonanno2017_comparative">
+        <w:r>
+          <w:rPr>
+            <w:rStyle w:val="Hyperlink"/>
+          </w:rPr>
+          <w:t xml:space="preserve">Bonanno &amp; Cirelli, 2017</w:t>
+        </w:r>
+      </w:hyperlink>
+      <w:r>
+        <w:t xml:space="preserve">;</w:t>
+      </w:r>
+      <w:r>
+        <w:t xml:space="preserve"> </w:t>
+      </w:r>
       <w:hyperlink w:anchor="ref-kamali2022_typha">
         <w:r>
           <w:rPr>
             <w:rStyle w:val="Hyperlink"/>
           </w:rPr>
-          <w:t xml:space="preserve">Kamali Moghaddam 2022</w:t>
-        </w:r>
-      </w:hyperlink>
-      <w:r>
-        <w:t xml:space="preserve">;</w:t>
-      </w:r>
-      <w:r>
-        <w:t xml:space="preserve"> </w:t>
-      </w:r>
-      <w:hyperlink w:anchor="ref-bonanno2017_comparative">
-        <w:r>
-          <w:rPr>
-            <w:rStyle w:val="Hyperlink"/>
-          </w:rPr>
-          <w:t xml:space="preserve">Bonanno e Cirelli 2017</w:t>
+          <w:t xml:space="preserve">Kamali Moghaddam, 2022</w:t>
         </w:r>
       </w:hyperlink>
       <w:r>
@@ -481,7 +481,7 @@
           <w:rPr>
             <w:rStyle w:val="Hyperlink"/>
           </w:rPr>
-          <w:t xml:space="preserve">Cunha Cruz et al. 2020</w:t>
+          <w:t xml:space="preserve">Cunha Cruz et al., 2020</w:t>
         </w:r>
       </w:hyperlink>
       <w:r>
@@ -501,7 +501,7 @@
           <w:rPr>
             <w:rStyle w:val="Hyperlink"/>
           </w:rPr>
-          <w:t xml:space="preserve">Rezig et al. 2023</w:t>
+          <w:t xml:space="preserve">Rezig et al., 2023</w:t>
         </w:r>
       </w:hyperlink>
       <w:r>
@@ -515,7 +515,7 @@
           <w:rPr>
             <w:rStyle w:val="Hyperlink"/>
           </w:rPr>
-          <w:t xml:space="preserve">Sujatha e Kannan 2022</w:t>
+          <w:t xml:space="preserve">Sujatha &amp; Kannan, 2022</w:t>
         </w:r>
       </w:hyperlink>
       <w:r>
@@ -538,7 +538,7 @@
           <w:rPr>
             <w:rStyle w:val="Hyperlink"/>
           </w:rPr>
-          <w:t xml:space="preserve">Deguenon et al. 2022</w:t>
+          <w:t xml:space="preserve">Deguenon et al., 2022</w:t>
         </w:r>
       </w:hyperlink>
       <w:r>
@@ -558,7 +558,7 @@
           <w:rPr>
             <w:rStyle w:val="Hyperlink"/>
           </w:rPr>
-          <w:t xml:space="preserve">Saleh Muneera et al. 2019</w:t>
+          <w:t xml:space="preserve">Saleh Muneera et al., 2019</w:t>
         </w:r>
       </w:hyperlink>
       <w:r>
@@ -581,7 +581,7 @@
           <w:rPr>
             <w:rStyle w:val="Hyperlink"/>
           </w:rPr>
-          <w:t xml:space="preserve">Hadad et al. 2018</w:t>
+          <w:t xml:space="preserve">Hadad et al., 2018</w:t>
         </w:r>
       </w:hyperlink>
       <w:r>
@@ -595,7 +595,7 @@
           <w:rPr>
             <w:rStyle w:val="Hyperlink"/>
           </w:rPr>
-          <w:t xml:space="preserve">Oliveira et al. 2017</w:t>
+          <w:t xml:space="preserve">Oliveira et al., 2017</w:t>
         </w:r>
       </w:hyperlink>
       <w:r>
@@ -626,7 +626,7 @@
           <w:rPr>
             <w:rStyle w:val="Hyperlink"/>
           </w:rPr>
-          <w:t xml:space="preserve">Cheng e Cheng 2015</w:t>
+          <w:t xml:space="preserve">Cheng &amp; Cheng, 2015</w:t>
         </w:r>
       </w:hyperlink>
       <w:r>
@@ -640,7 +640,7 @@
           <w:rPr>
             <w:rStyle w:val="Hyperlink"/>
           </w:rPr>
-          <w:t xml:space="preserve">Inderjit 1996</w:t>
+          <w:t xml:space="preserve">Inderjit, 1996</w:t>
         </w:r>
       </w:hyperlink>
       <w:r>
@@ -676,7 +676,7 @@
           <w:rPr>
             <w:rStyle w:val="Hyperlink"/>
           </w:rPr>
-          <w:t xml:space="preserve">Morrow et al. 2017</w:t>
+          <w:t xml:space="preserve">Morrow et al., 2017</w:t>
         </w:r>
       </w:hyperlink>
       <w:r>
@@ -696,7 +696,7 @@
           <w:rPr>
             <w:rStyle w:val="Hyperlink"/>
           </w:rPr>
-          <w:t xml:space="preserve">Muzell Trezzi et al. 2016</w:t>
+          <w:t xml:space="preserve">Muzell Trezzi et al., 2016</w:t>
         </w:r>
       </w:hyperlink>
       <w:r>
@@ -727,7 +727,7 @@
           <w:rPr>
             <w:rStyle w:val="Hyperlink"/>
           </w:rPr>
-          <w:t xml:space="preserve">Akter et al. 2020</w:t>
+          <w:t xml:space="preserve">Akter et al., 2020</w:t>
         </w:r>
       </w:hyperlink>
       <w:r>
@@ -741,7 +741,7 @@
           <w:rPr>
             <w:rStyle w:val="Hyperlink"/>
           </w:rPr>
-          <w:t xml:space="preserve">Santos et al. 2024</w:t>
+          <w:t xml:space="preserve">Santos et al., 2024</w:t>
         </w:r>
       </w:hyperlink>
       <w:r>
@@ -780,7 +780,7 @@
           <w:rPr>
             <w:rStyle w:val="Hyperlink"/>
           </w:rPr>
-          <w:t xml:space="preserve">Hegazy et al. 2011</w:t>
+          <w:t xml:space="preserve">Hegazy et al., 2011</w:t>
         </w:r>
       </w:hyperlink>
       <w:r>
@@ -835,7 +835,7 @@
           <w:rPr>
             <w:rStyle w:val="Hyperlink"/>
           </w:rPr>
-          <w:t xml:space="preserve">Alvares et al. 2013</w:t>
+          <w:t xml:space="preserve">Alvares et al., 2013</w:t>
         </w:r>
       </w:hyperlink>
       <w:r>
@@ -849,7 +849,7 @@
           <w:rPr>
             <w:rStyle w:val="Hyperlink"/>
           </w:rPr>
-          <w:t xml:space="preserve">Koppen 1936</w:t>
+          <w:t xml:space="preserve">Koppen, 1936</w:t>
         </w:r>
       </w:hyperlink>
       <w:r>
@@ -897,7 +897,7 @@
           <w:rPr>
             <w:rStyle w:val="Hyperlink"/>
           </w:rPr>
-          <w:t xml:space="preserve">MAPA 2012</w:t>
+          <w:t xml:space="preserve">MAPA, 2012</w:t>
         </w:r>
       </w:hyperlink>
       <w:r>
@@ -917,7 +917,7 @@
           <w:rPr>
             <w:rStyle w:val="Hyperlink"/>
           </w:rPr>
-          <w:t xml:space="preserve">Vieira et al. 2011</w:t>
+          <w:t xml:space="preserve">Vieira et al., 2011</w:t>
         </w:r>
       </w:hyperlink>
       <w:r>
@@ -945,7 +945,7 @@
           <w:rPr>
             <w:rStyle w:val="Hyperlink"/>
           </w:rPr>
-          <w:t xml:space="preserve">Dijkstra et al. 2017</w:t>
+          <w:t xml:space="preserve">Dijkstra et al., 2017</w:t>
         </w:r>
       </w:hyperlink>
       <w:r>
@@ -988,26 +988,26 @@
       <w:r>
         <w:t xml:space="preserve">(</w:t>
       </w:r>
+      <w:hyperlink w:anchor="ref-betene2020_physicochemical">
+        <w:r>
+          <w:rPr>
+            <w:rStyle w:val="Hyperlink"/>
+          </w:rPr>
+          <w:t xml:space="preserve">Betene et al., 2020</w:t>
+        </w:r>
+      </w:hyperlink>
+      <w:r>
+        <w:t xml:space="preserve">;</w:t>
+      </w:r>
+      <w:r>
+        <w:t xml:space="preserve"> </w:t>
+      </w:r>
       <w:hyperlink w:anchor="ref-cesar2015_cellulose">
         <w:r>
           <w:rPr>
             <w:rStyle w:val="Hyperlink"/>
           </w:rPr>
-          <w:t xml:space="preserve">César et al. 2015</w:t>
-        </w:r>
-      </w:hyperlink>
-      <w:r>
-        <w:t xml:space="preserve">;</w:t>
-      </w:r>
-      <w:r>
-        <w:t xml:space="preserve"> </w:t>
-      </w:r>
-      <w:hyperlink w:anchor="ref-betene2020_physicochemical">
-        <w:r>
-          <w:rPr>
-            <w:rStyle w:val="Hyperlink"/>
-          </w:rPr>
-          <w:t xml:space="preserve">Betene et al. 2020</w:t>
+          <w:t xml:space="preserve">César et al., 2015</w:t>
         </w:r>
       </w:hyperlink>
       <w:r>
@@ -1048,7 +1048,7 @@
           <w:rPr>
             <w:rStyle w:val="Hyperlink"/>
           </w:rPr>
-          <w:t xml:space="preserve">Luligo-Montealegre et al. 2024</w:t>
+          <w:t xml:space="preserve">Luligo-Montealegre et al., 2024</w:t>
         </w:r>
       </w:hyperlink>
       <w:r>
@@ -1062,7 +1062,7 @@
           <w:rPr>
             <w:rStyle w:val="Hyperlink"/>
           </w:rPr>
-          <w:t xml:space="preserve">Priolo et al. 2024</w:t>
+          <w:t xml:space="preserve">Priolo et al., 2024</w:t>
         </w:r>
       </w:hyperlink>
       <w:r>
@@ -1084,27 +1084,27 @@
       </w:r>
       <w:r>
         <w:t xml:space="preserve">(</w:t>
+      </w:r>
+      <w:hyperlink w:anchor="ref-botvinova2020_bicomponent">
+        <w:r>
+          <w:rPr>
+            <w:rStyle w:val="Hyperlink"/>
+          </w:rPr>
+          <w:t xml:space="preserve">Botvinova et al., 2020</w:t>
+        </w:r>
+      </w:hyperlink>
+      <w:r>
+        <w:t xml:space="preserve">;</w:t>
+      </w:r>
+      <w:r>
+        <w:t xml:space="preserve"> </w:t>
       </w:r>
       <w:hyperlink w:anchor="ref-cardoso2013_resinasmamona">
         <w:r>
           <w:rPr>
             <w:rStyle w:val="Hyperlink"/>
           </w:rPr>
-          <w:t xml:space="preserve">Cardoso e Balaban 2013</w:t>
-        </w:r>
-      </w:hyperlink>
-      <w:r>
-        <w:t xml:space="preserve">;</w:t>
-      </w:r>
-      <w:r>
-        <w:t xml:space="preserve"> </w:t>
-      </w:r>
-      <w:hyperlink w:anchor="ref-botvinova2020_bicomponent">
-        <w:r>
-          <w:rPr>
-            <w:rStyle w:val="Hyperlink"/>
-          </w:rPr>
-          <w:t xml:space="preserve">Botvinova et al. 2020</w:t>
+          <w:t xml:space="preserve">Cardoso &amp; Balaban, 2013</w:t>
         </w:r>
       </w:hyperlink>
       <w:r>
@@ -1274,7 +1274,7 @@
           <w:rPr>
             <w:rStyle w:val="Hyperlink"/>
           </w:rPr>
-          <w:t xml:space="preserve">Embrapa 2009</w:t>
+          <w:t xml:space="preserve">Embrapa, 2009</w:t>
         </w:r>
       </w:hyperlink>
       <w:r>
@@ -1323,7 +1323,7 @@
           <w:rPr>
             <w:rStyle w:val="Hyperlink"/>
           </w:rPr>
-          <w:t xml:space="preserve">Maguire 1962</w:t>
+          <w:t xml:space="preserve">Maguire, 1962</w:t>
         </w:r>
       </w:hyperlink>
       <w:r>
@@ -1440,7 +1440,7 @@
           <w:rPr>
             <w:rStyle w:val="Hyperlink"/>
           </w:rPr>
-          <w:t xml:space="preserve">Labouriau 1983</w:t>
+          <w:t xml:space="preserve">Labouriau, 1983</w:t>
         </w:r>
       </w:hyperlink>
       <w:r>
@@ -2456,7 +2456,7 @@
           <w:rPr>
             <w:rStyle w:val="Hyperlink"/>
           </w:rPr>
-          <w:t xml:space="preserve">Hsu 1996</w:t>
+          <w:t xml:space="preserve">Hsu, 1996</w:t>
         </w:r>
       </w:hyperlink>
       <w:r>
@@ -2559,11 +2559,37 @@
         <w:t xml:space="preserve">) foram avaliadas por Modelos Lineares Generalizados com distribuição Gamma e função de ligação log, estratégia adequada para dados positivos com assimetria à direita. Valores negativos decorrentes de drenagem gravitacional foram identificados pelo diagnóstico de resíduos, suprimidos do ajuste e registrados para rastreabilidade. As estimativas foram obtidas no ambiente Python 3.13 por meio da biblioteca Statsmodels, garantindo convergência sob máximo de verossimilhança penalizada e fornecendo erros-padrão robustos para comparação entre formulações.</w:t>
       </w:r>
     </w:p>
+    <w:p>
+      <w:pPr>
+        <w:pStyle w:val="Corpodetexto"/>
+      </w:pPr>
+      <w:r>
+        <w:t xml:space="preserve">Para integrar explicitamente a dimensão temporal da germinação, os dados foram analisados como tempo-até-evento, utilizando curvas de Kaplan–Meier (germinação acumulada) e modelo de riscos proporcionais de Cox. Os registros originais estavam estruturados como contagens cumulativas por tempo em caixas Gerbox (20 sementes por repetição); para permitir a modelagem, as contagens foram expandidas para observações ao nível de semente, preservando o total por caixa e considerando censura no 10º dia para sementes não germinadas. O ajuste de Cox utilizou erros-padrão robustos com cluster por caixa (repetição), e os coeficientes foram interpretados como razões de risco (hazard ratio; HR) em relação ao controle (água destilada).</w:t>
+      </w:r>
+    </w:p>
+    <w:p>
+      <w:pPr>
+        <w:pStyle w:val="Corpodetexto"/>
+      </w:pPr>
+      <w:r>
+        <w:t xml:space="preserve">No ensaio em bandeja, a variável “número de folhas” foi tratada como medida repetida (seis avaliações por planta), e foi ajustado um modelo linear misto com intercepto aleatório por planta e efeitos fixos de tempo, tratamento e interação Tratamento×Tempo. Adicionalmente, para sintetizar a resposta multivariada do microcosmo (comprimentos, massas e índice de dependência), foi aplicada Análise de Componentes Principais (PCA) após padronização (</w:t>
+      </w:r>
+      <w:r>
+        <w:rPr>
+          <w:i/>
+          <w:iCs/>
+        </w:rPr>
+        <w:t xml:space="preserve">z-score</w:t>
+      </w:r>
+      <w:r>
+        <w:t xml:space="preserve">), permitindo visualizar padrões de co-variação e separação multivariada entre formulações.</w:t>
+      </w:r>
+    </w:p>
     <w:bookmarkEnd w:id="34"/>
     <w:bookmarkEnd w:id="35"/>
     <w:bookmarkEnd w:id="36"/>
     <w:bookmarkEnd w:id="37"/>
-    <w:bookmarkStart w:id="77" w:name="resultados-e-discussão"/>
+    <w:bookmarkStart w:id="84" w:name="resultados-e-discussão"/>
     <w:p>
       <w:pPr>
         <w:pStyle w:val="Ttulo1"/>
@@ -2615,7 +2641,7 @@
           <w:rPr>
             <w:rStyle w:val="Hyperlink"/>
           </w:rPr>
-          <w:t xml:space="preserve">César et al. 2015</w:t>
+          <w:t xml:space="preserve">César et al., 2015</w:t>
         </w:r>
       </w:hyperlink>
       <w:r>
@@ -2864,7 +2890,7 @@
           <w:rPr>
             <w:rStyle w:val="Hyperlink"/>
           </w:rPr>
-          <w:t xml:space="preserve">Filgueira 2008</w:t>
+          <w:t xml:space="preserve">Filgueira, 2008</w:t>
         </w:r>
       </w:hyperlink>
       <w:r>
@@ -2892,7 +2918,7 @@
           <w:rPr>
             <w:rStyle w:val="Hyperlink"/>
           </w:rPr>
-          <w:t xml:space="preserve">Taiz et al. 2017</w:t>
+          <w:t xml:space="preserve">Taiz et al., 2017</w:t>
         </w:r>
       </w:hyperlink>
       <w:r>
@@ -2929,7 +2955,7 @@
           <w:rPr>
             <w:rStyle w:val="Hyperlink"/>
           </w:rPr>
-          <w:t xml:space="preserve">Hegazy et al. 2011</w:t>
+          <w:t xml:space="preserve">Hegazy et al., 2011</w:t>
         </w:r>
       </w:hyperlink>
       <w:r>
@@ -3621,7 +3647,7 @@
         <w:pStyle w:val="Corpodetexto"/>
       </w:pPr>
       <w:r>
-        <w:t xml:space="preserve">Figura 5. Ganho de massa hídrica (média ± DP; n = 5) de discos dos núcleos hidrorretentores após 48 h de saturação no protocolo GOURD FLOWER. Barras de erro representam o desvio padrão.</w:t>
+        <w:t xml:space="preserve">Figura 5. Ganho de massa hídrica dos núcleos hidrorretentores após 48 h de saturação</w:t>
       </w:r>
     </w:p>
     <w:p>
@@ -3633,7 +3659,7 @@
           <wp:inline>
             <wp:extent cx="5600700" cy="4159149"/>
             <wp:effectExtent b="0" l="0" r="0" t="0"/>
-            <wp:docPr descr="Figura 5. Ganho de massa hídrica (média ± DP; n = 5) de discos dos núcleos hidrorretentores após 48 h de saturação no protocolo GOURD FLOWER. Barras de erro representam o desvio padrão." title="" id="48" name="Picture"/>
+            <wp:docPr descr="Figura 5. Ganho de massa hídrica dos núcleos hidrorretentores após 48 h de saturação" title="" id="48" name="Picture"/>
             <a:graphic>
               <a:graphicData uri="http://schemas.openxmlformats.org/drawingml/2006/picture">
                 <pic:pic>
@@ -3672,7 +3698,7 @@
       </w:r>
     </w:p>
     <w:bookmarkEnd w:id="50"/>
-    <w:bookmarkStart w:id="55" w:name="Xdda8659dd7664595b6ed584fbb4e0884a42264b"/>
+    <w:bookmarkStart w:id="59" w:name="Xdda8659dd7664595b6ed584fbb4e0884a42264b"/>
     <w:p>
       <w:pPr>
         <w:pStyle w:val="Ttulo2"/>
@@ -4106,6 +4132,336 @@
         <w:pStyle w:val="Corpodetexto"/>
       </w:pPr>
       <w:r>
+        <w:t xml:space="preserve">Complementarmente, a análise temporal por Kaplan–Meier (Figura S1) não evidenciou separação acentuada da cinética de germinação entre extratos e controle. O modelo de Cox com erros robustos por caixa indicou razões de risco próximas de 1 e intervalos amplos, sem evidência de diferença estatisticamente detectável em relação ao controle (Tabela S1), sugerindo que as formulações não alteraram de forma consistente a velocidade de germinação quando a informação temporal e a censura são consideradas.</w:t>
+      </w:r>
+    </w:p>
+    <w:p>
+      <w:pPr>
+        <w:pStyle w:val="Corpodetexto"/>
+      </w:pPr>
+      <w:r>
+        <w:t xml:space="preserve">Figura S1. Curvas de germinação acumulada (Kaplan–Meier) de sementes de rúcula expostas aos extratos aquosos dos núcleos hidrorretentores e ao controle (água destilada).</w:t>
+      </w:r>
+    </w:p>
+    <w:p>
+      <w:pPr>
+        <w:pStyle w:val="Figure"/>
+      </w:pPr>
+      <w:r>
+        <w:drawing>
+          <wp:inline>
+            <wp:extent cx="5600700" cy="4572330"/>
+            <wp:effectExtent b="0" l="0" r="0" t="0"/>
+            <wp:docPr descr="Figura S1. Curvas de germinação acumulada (Kaplan–Meier) de sementes de rúcula expostas aos extratos aquosos dos núcleos hidrorretentores e ao controle (água destilada)." title="" id="53" name="Picture"/>
+            <a:graphic>
+              <a:graphicData uri="http://schemas.openxmlformats.org/drawingml/2006/picture">
+                <pic:pic>
+                  <pic:nvPicPr>
+                    <pic:cNvPr descr="../2-IMG/Fig_survival_germinacao.png" id="54" name="Picture"/>
+                    <pic:cNvPicPr>
+                      <a:picLocks noChangeArrowheads="1" noChangeAspect="1"/>
+                    </pic:cNvPicPr>
+                  </pic:nvPicPr>
+                  <pic:blipFill>
+                    <a:blip r:embed="rId52"/>
+                    <a:stretch>
+                      <a:fillRect/>
+                    </a:stretch>
+                  </pic:blipFill>
+                  <pic:spPr bwMode="auto">
+                    <a:xfrm>
+                      <a:off x="0" y="0"/>
+                      <a:ext cx="5600700" cy="4572330"/>
+                    </a:xfrm>
+                    <a:prstGeom prst="rect">
+                      <a:avLst/>
+                    </a:prstGeom>
+                    <a:noFill/>
+                    <a:ln w="9525">
+                      <a:noFill/>
+                      <a:headEnd/>
+                      <a:tailEnd/>
+                    </a:ln>
+                  </pic:spPr>
+                </pic:pic>
+              </a:graphicData>
+            </a:graphic>
+          </wp:inline>
+        </w:drawing>
+      </w:r>
+    </w:p>
+    <w:bookmarkStart w:id="55" w:name="tbl:cox-germinacao"/>
+    <w:p>
+      <w:pPr>
+        <w:pStyle w:val="TableCaption"/>
+      </w:pPr>
+      <w:r>
+        <w:t xml:space="preserve">Tabela S1. Modelo de Cox (referência = controle, água destilada) para tempo até germinação; HR &gt; 1 indica maior velocidade de germinação em relação ao controle.</w:t>
+      </w:r>
+    </w:p>
+    <w:tbl>
+      <w:tblPr>
+        <w:tblStyle w:val="Table"/>
+        <w:tblW w:type="auto" w:w="0"/>
+        <w:tblLook w:firstRow="1" w:lastRow="0" w:firstColumn="0" w:lastColumn="0" w:noHBand="0" w:noVBand="0" w:val="0020"/>
+        <w:tblCaption w:val="Tabela S1. Modelo de Cox (referência = controle, água destilada) para tempo até germinação; HR &gt; 1 indica maior velocidade de germinação em relação ao controle."/>
+      </w:tblPr>
+      <w:tblGrid>
+        <w:gridCol w:w="1980"/>
+        <w:gridCol w:w="1980"/>
+        <w:gridCol w:w="1980"/>
+        <w:gridCol w:w="1980"/>
+      </w:tblGrid>
+      <w:tr>
+        <w:trPr>
+          <w:tblHeader w:val="on"/>
+        </w:trPr>
+        <w:tc>
+          <w:tcPr/>
+          <w:p>
+            <w:pPr>
+              <w:pStyle w:val="Compact"/>
+            </w:pPr>
+            <w:r>
+              <w:t xml:space="preserve">Tratamento (mapeamento)</w:t>
+            </w:r>
+          </w:p>
+        </w:tc>
+        <w:tc>
+          <w:tcPr/>
+          <w:p>
+            <w:pPr>
+              <w:pStyle w:val="Compact"/>
+              <w:jc w:val="right"/>
+            </w:pPr>
+            <w:r>
+              <w:t xml:space="preserve">HR vs controle</w:t>
+            </w:r>
+          </w:p>
+        </w:tc>
+        <w:tc>
+          <w:tcPr/>
+          <w:p>
+            <w:pPr>
+              <w:pStyle w:val="Compact"/>
+            </w:pPr>
+            <w:r>
+              <w:t xml:space="preserve">IC95% (HR)</w:t>
+            </w:r>
+          </w:p>
+        </w:tc>
+        <w:tc>
+          <w:tcPr/>
+          <w:p>
+            <w:pPr>
+              <w:pStyle w:val="Compact"/>
+              <w:jc w:val="right"/>
+            </w:pPr>
+            <w:r>
+              <w:t xml:space="preserve">p</w:t>
+            </w:r>
+          </w:p>
+        </w:tc>
+      </w:tr>
+      <w:tr>
+        <w:tc>
+          <w:tcPr/>
+          <w:p>
+            <w:pPr>
+              <w:pStyle w:val="Compact"/>
+            </w:pPr>
+            <w:r>
+              <w:t xml:space="preserve">N2 (FOLHA)</w:t>
+            </w:r>
+          </w:p>
+        </w:tc>
+        <w:tc>
+          <w:tcPr/>
+          <w:p>
+            <w:pPr>
+              <w:pStyle w:val="Compact"/>
+              <w:jc w:val="right"/>
+            </w:pPr>
+            <w:r>
+              <w:t xml:space="preserve">1.159</w:t>
+            </w:r>
+          </w:p>
+        </w:tc>
+        <w:tc>
+          <w:tcPr/>
+          <w:p>
+            <w:pPr>
+              <w:pStyle w:val="Compact"/>
+            </w:pPr>
+            <w:r>
+              <w:t xml:space="preserve">0.495–2.716</w:t>
+            </w:r>
+          </w:p>
+        </w:tc>
+        <w:tc>
+          <w:tcPr/>
+          <w:p>
+            <w:pPr>
+              <w:pStyle w:val="Compact"/>
+              <w:jc w:val="right"/>
+            </w:pPr>
+            <w:r>
+              <w:t xml:space="preserve">0.733</w:t>
+            </w:r>
+          </w:p>
+        </w:tc>
+      </w:tr>
+      <w:tr>
+        <w:tc>
+          <w:tcPr/>
+          <w:p>
+            <w:pPr>
+              <w:pStyle w:val="Compact"/>
+            </w:pPr>
+            <w:r>
+              <w:t xml:space="preserve">N3 (PURA)</w:t>
+            </w:r>
+          </w:p>
+        </w:tc>
+        <w:tc>
+          <w:tcPr/>
+          <w:p>
+            <w:pPr>
+              <w:pStyle w:val="Compact"/>
+              <w:jc w:val="right"/>
+            </w:pPr>
+            <w:r>
+              <w:t xml:space="preserve">0.978</w:t>
+            </w:r>
+          </w:p>
+        </w:tc>
+        <w:tc>
+          <w:tcPr/>
+          <w:p>
+            <w:pPr>
+              <w:pStyle w:val="Compact"/>
+            </w:pPr>
+            <w:r>
+              <w:t xml:space="preserve">0.453–2.109</w:t>
+            </w:r>
+          </w:p>
+        </w:tc>
+        <w:tc>
+          <w:tcPr/>
+          <w:p>
+            <w:pPr>
+              <w:pStyle w:val="Compact"/>
+              <w:jc w:val="right"/>
+            </w:pPr>
+            <w:r>
+              <w:t xml:space="preserve">0.955</w:t>
+            </w:r>
+          </w:p>
+        </w:tc>
+      </w:tr>
+      <w:tr>
+        <w:tc>
+          <w:tcPr/>
+          <w:p>
+            <w:pPr>
+              <w:pStyle w:val="Compact"/>
+            </w:pPr>
+            <w:r>
+              <w:t xml:space="preserve">N4 (SEM SOLVENTE)</w:t>
+            </w:r>
+          </w:p>
+        </w:tc>
+        <w:tc>
+          <w:tcPr/>
+          <w:p>
+            <w:pPr>
+              <w:pStyle w:val="Compact"/>
+              <w:jc w:val="right"/>
+            </w:pPr>
+            <w:r>
+              <w:t xml:space="preserve">1.219</w:t>
+            </w:r>
+          </w:p>
+        </w:tc>
+        <w:tc>
+          <w:tcPr/>
+          <w:p>
+            <w:pPr>
+              <w:pStyle w:val="Compact"/>
+            </w:pPr>
+            <w:r>
+              <w:t xml:space="preserve">0.545–2.725</w:t>
+            </w:r>
+          </w:p>
+        </w:tc>
+        <w:tc>
+          <w:tcPr/>
+          <w:p>
+            <w:pPr>
+              <w:pStyle w:val="Compact"/>
+              <w:jc w:val="right"/>
+            </w:pPr>
+            <w:r>
+              <w:t xml:space="preserve">0.630</w:t>
+            </w:r>
+          </w:p>
+        </w:tc>
+      </w:tr>
+      <w:tr>
+        <w:tc>
+          <w:tcPr/>
+          <w:p>
+            <w:pPr>
+              <w:pStyle w:val="Compact"/>
+            </w:pPr>
+            <w:r>
+              <w:t xml:space="preserve">N1 (SOLV+RESI)</w:t>
+            </w:r>
+          </w:p>
+        </w:tc>
+        <w:tc>
+          <w:tcPr/>
+          <w:p>
+            <w:pPr>
+              <w:pStyle w:val="Compact"/>
+              <w:jc w:val="right"/>
+            </w:pPr>
+            <w:r>
+              <w:t xml:space="preserve">1.298</w:t>
+            </w:r>
+          </w:p>
+        </w:tc>
+        <w:tc>
+          <w:tcPr/>
+          <w:p>
+            <w:pPr>
+              <w:pStyle w:val="Compact"/>
+            </w:pPr>
+            <w:r>
+              <w:t xml:space="preserve">0.524–3.216</w:t>
+            </w:r>
+          </w:p>
+        </w:tc>
+        <w:tc>
+          <w:tcPr/>
+          <w:p>
+            <w:pPr>
+              <w:pStyle w:val="Compact"/>
+              <w:jc w:val="right"/>
+            </w:pPr>
+            <w:r>
+              <w:t xml:space="preserve">0.573</w:t>
+            </w:r>
+          </w:p>
+        </w:tc>
+      </w:tr>
+    </w:tbl>
+    <w:bookmarkEnd w:id="55"/>
+    <w:p>
+      <w:pPr>
+        <w:pStyle w:val="Corpodetexto"/>
+      </w:pPr>
+      <w:r>
         <w:t xml:space="preserve">Do ponto de vista cinético, o ligeiro atraso no Tempo Médio de Germinação (TMG) observado em N1 e N4 (Figura 6 e Tabela 1) reflete uma competição física por água livre, e não toxicidade metabólica. Esse fenômeno de</w:t>
       </w:r>
       <w:r>
@@ -4178,18 +4534,18 @@
           <wp:inline>
             <wp:extent cx="5600700" cy="4200525"/>
             <wp:effectExtent b="0" l="0" r="0" t="0"/>
-            <wp:docPr descr="Figura 6. Índice de velocidade de germinação (IVG) de sementes de rúcula cultivadas em diferentes extratos de núcleos hidrorretentores e controle." title="" id="53" name="Picture"/>
+            <wp:docPr descr="Figura 6. Índice de velocidade de germinação (IVG) de sementes de rúcula cultivadas em diferentes extratos de núcleos hidrorretentores e controle." title="" id="57" name="Picture"/>
             <a:graphic>
               <a:graphicData uri="http://schemas.openxmlformats.org/drawingml/2006/picture">
                 <pic:pic>
                   <pic:nvPicPr>
-                    <pic:cNvPr descr="../2-IMG/Fig_005.png" id="54" name="Picture"/>
+                    <pic:cNvPr descr="../2-IMG/Fig_005.png" id="58" name="Picture"/>
                     <pic:cNvPicPr>
                       <a:picLocks noChangeArrowheads="1" noChangeAspect="1"/>
                     </pic:cNvPicPr>
                   </pic:nvPicPr>
                   <pic:blipFill>
-                    <a:blip r:embed="rId52"/>
+                    <a:blip r:embed="rId56"/>
                     <a:stretch>
                       <a:fillRect/>
                     </a:stretch>
@@ -4216,8 +4572,8 @@
         </w:drawing>
       </w:r>
     </w:p>
-    <w:bookmarkEnd w:id="55"/>
-    <w:bookmarkStart w:id="72" w:name="morfogênese-e-respostas-bioestimulantes"/>
+    <w:bookmarkEnd w:id="59"/>
+    <w:bookmarkStart w:id="76" w:name="morfogênese-e-respostas-bioestimulantes"/>
     <w:p>
       <w:pPr>
         <w:pStyle w:val="Ttulo2"/>
@@ -4237,7 +4593,7 @@
         <w:t xml:space="preserve"> </w:t>
       </w:r>
       <w:r>
-        <w:t xml:space="preserve">Cipollini e Greenawalt Bohrer (</w:t>
+        <w:t xml:space="preserve">Cipollini &amp; Greenawalt Bohrer (</w:t>
       </w:r>
       <w:hyperlink w:anchor="ref-cipollini2016_comparison">
         <w:r>
@@ -4301,151 +4657,120 @@
         <w:t xml:space="preserve">Em contrapartida, a arquitetura da resposta radicular (Figura 7b) demonstrou uma seletividade mais refinada aos componentes da matriz. Diferente da parte aérea, que respondeu vigorosamente à fração vegetal isolada (N3), o meristema radicular apresentou ganhos significativos apenas nas formulações contendo fibras ou o compósito completo (N1 e N4). Essa dissociação de respostas sugere que o sistema radicular é menos permeável ao estímulo químico simples dos resíduos, exigindo talvez a estabilidade físico-química proporcionada pela interação fibra-polímero para expressar seu potencial máximo de elongação. A ausência de necrose ou atrofia nas raízes em N1 confirma a segurança citológica do material, validando a hipótese de modulação benéfica de alocação de biomassa.</w:t>
       </w:r>
     </w:p>
-    <w:tbl>
-      <w:tblPr>
-        <w:tblStyle w:val="Table"/>
-        <w:tblW w:type="pct" w:w="5000"/>
-        <w:tblLayout w:type="fixed"/>
-        <w:tblLook w:firstRow="1" w:lastRow="0" w:firstColumn="0" w:lastColumn="0" w:noHBand="0" w:noVBand="0" w:val="0020"/>
-      </w:tblPr>
-      <w:tblGrid>
-        <w:gridCol w:w="3960"/>
-        <w:gridCol w:w="3960"/>
-      </w:tblGrid>
-      <w:tr>
-        <w:trPr>
-          <w:tblHeader w:val="on"/>
-        </w:trPr>
-        <w:tc>
-          <w:tcPr/>
-          <w:p>
-            <w:pPr>
-              <w:pStyle w:val="Compact"/>
-            </w:pPr>
-            <w:r>
-              <w:t xml:space="preserve">(a)</w:t>
-            </w:r>
-          </w:p>
-        </w:tc>
-        <w:tc>
-          <w:tcPr/>
-          <w:p>
-            <w:pPr>
-              <w:pStyle w:val="Compact"/>
-            </w:pPr>
-            <w:r>
-              <w:t xml:space="preserve">(b)</w:t>
-            </w:r>
-          </w:p>
-        </w:tc>
-      </w:tr>
-      <w:tr>
-        <w:tc>
-          <w:tcPr/>
-          <w:p>
-            <w:pPr>
-              <w:pStyle w:val="Compact"/>
-            </w:pPr>
-            <w:bookmarkStart w:id="59" w:name="fig:hipocotilo"/>
-            <w:r>
-              <w:drawing>
-                <wp:inline>
-                  <wp:extent cx="5600700" cy="4156750"/>
-                  <wp:effectExtent b="0" l="0" r="0" t="0"/>
-                  <wp:docPr descr="Figura 7. (a) Comprimento médio do hipocótilo de rúcula conduzida em extratos de núcleos hidrorretentores de Typha domingensis." title="" id="57" name="Picture"/>
-                  <a:graphic>
-                    <a:graphicData uri="http://schemas.openxmlformats.org/drawingml/2006/picture">
-                      <pic:pic>
-                        <pic:nvPicPr>
-                          <pic:cNvPr descr="../2-IMG/Fig_006.png" id="58" name="Picture"/>
-                          <pic:cNvPicPr>
-                            <a:picLocks noChangeArrowheads="1" noChangeAspect="1"/>
-                          </pic:cNvPicPr>
-                        </pic:nvPicPr>
-                        <pic:blipFill>
-                          <a:blip r:embed="rId56"/>
-                          <a:stretch>
-                            <a:fillRect/>
-                          </a:stretch>
-                        </pic:blipFill>
-                        <pic:spPr bwMode="auto">
-                          <a:xfrm>
-                            <a:off x="0" y="0"/>
-                            <a:ext cx="5600700" cy="4156750"/>
-                          </a:xfrm>
-                          <a:prstGeom prst="rect">
-                            <a:avLst/>
-                          </a:prstGeom>
-                          <a:noFill/>
-                          <a:ln w="9525">
-                            <a:noFill/>
-                            <a:headEnd/>
-                            <a:tailEnd/>
-                          </a:ln>
-                        </pic:spPr>
-                      </pic:pic>
-                    </a:graphicData>
-                  </a:graphic>
-                </wp:inline>
-              </w:drawing>
-            </w:r>
-            <w:bookmarkEnd w:id="59"/>
-          </w:p>
-        </w:tc>
-        <w:tc>
-          <w:tcPr/>
-          <w:p>
-            <w:pPr>
-              <w:pStyle w:val="Compact"/>
-            </w:pPr>
-            <w:bookmarkStart w:id="63" w:name="fig:radicula"/>
-            <w:r>
-              <w:drawing>
-                <wp:inline>
-                  <wp:extent cx="5600700" cy="4156750"/>
-                  <wp:effectExtent b="0" l="0" r="0" t="0"/>
-                  <wp:docPr descr="Figura 7. (b) Comprimento médio das radículas de rúcula conduzida em extratos de núcleos hidrorretentores de Typha domingensis." title="" id="61" name="Picture"/>
-                  <a:graphic>
-                    <a:graphicData uri="http://schemas.openxmlformats.org/drawingml/2006/picture">
-                      <pic:pic>
-                        <pic:nvPicPr>
-                          <pic:cNvPr descr="../2-IMG/Fig_007.png" id="62" name="Picture"/>
-                          <pic:cNvPicPr>
-                            <a:picLocks noChangeArrowheads="1" noChangeAspect="1"/>
-                          </pic:cNvPicPr>
-                        </pic:nvPicPr>
-                        <pic:blipFill>
-                          <a:blip r:embed="rId60"/>
-                          <a:stretch>
-                            <a:fillRect/>
-                          </a:stretch>
-                        </pic:blipFill>
-                        <pic:spPr bwMode="auto">
-                          <a:xfrm>
-                            <a:off x="0" y="0"/>
-                            <a:ext cx="5600700" cy="4156750"/>
-                          </a:xfrm>
-                          <a:prstGeom prst="rect">
-                            <a:avLst/>
-                          </a:prstGeom>
-                          <a:noFill/>
-                          <a:ln w="9525">
-                            <a:noFill/>
-                            <a:headEnd/>
-                            <a:tailEnd/>
-                          </a:ln>
-                        </pic:spPr>
-                      </pic:pic>
-                    </a:graphicData>
-                  </a:graphic>
-                </wp:inline>
-              </w:drawing>
-            </w:r>
-            <w:bookmarkEnd w:id="63"/>
-          </w:p>
-        </w:tc>
-      </w:tr>
-    </w:tbl>
+    <w:p>
+      <w:pPr>
+        <w:pStyle w:val="Corpodetexto"/>
+      </w:pPr>
+      <w:r>
+        <w:t xml:space="preserve">— | — |</w:t>
+      </w:r>
+      <w:r>
+        <w:br/>
+      </w:r>
+      <w:bookmarkStart w:id="63" w:name="fig:hipocotilo"/>
+      <w:r>
+        <w:drawing>
+          <wp:inline>
+            <wp:extent cx="5600700" cy="4156750"/>
+            <wp:effectExtent b="0" l="0" r="0" t="0"/>
+            <wp:docPr descr="Figura 7. Comprimento médio de (a) hipocótilo e (b) das radículas de rúcula conduzida em extratos de núcleos hidrorretentores de Typha domingensis." title="" id="61" name="Picture"/>
+            <a:graphic>
+              <a:graphicData uri="http://schemas.openxmlformats.org/drawingml/2006/picture">
+                <pic:pic>
+                  <pic:nvPicPr>
+                    <pic:cNvPr descr="../2-IMG/Fig_006.png" id="62" name="Picture"/>
+                    <pic:cNvPicPr>
+                      <a:picLocks noChangeArrowheads="1" noChangeAspect="1"/>
+                    </pic:cNvPicPr>
+                  </pic:nvPicPr>
+                  <pic:blipFill>
+                    <a:blip r:embed="rId60"/>
+                    <a:stretch>
+                      <a:fillRect/>
+                    </a:stretch>
+                  </pic:blipFill>
+                  <pic:spPr bwMode="auto">
+                    <a:xfrm>
+                      <a:off x="0" y="0"/>
+                      <a:ext cx="5600700" cy="4156750"/>
+                    </a:xfrm>
+                    <a:prstGeom prst="rect">
+                      <a:avLst/>
+                    </a:prstGeom>
+                    <a:noFill/>
+                    <a:ln w="9525">
+                      <a:noFill/>
+                      <a:headEnd/>
+                      <a:tailEnd/>
+                    </a:ln>
+                  </pic:spPr>
+                </pic:pic>
+              </a:graphicData>
+            </a:graphic>
+          </wp:inline>
+        </w:drawing>
+      </w:r>
+      <w:bookmarkEnd w:id="63"/>
+      <w:r>
+        <w:t xml:space="preserve"> </w:t>
+      </w:r>
+      <w:r>
+        <w:t xml:space="preserve">|</w:t>
+      </w:r>
+      <w:r>
+        <w:t xml:space="preserve"> </w:t>
+      </w:r>
+      <w:bookmarkStart w:id="67" w:name="fig:radicula"/>
+      <w:r>
+        <w:drawing>
+          <wp:inline>
+            <wp:extent cx="5600700" cy="4156750"/>
+            <wp:effectExtent b="0" l="0" r="0" t="0"/>
+            <wp:docPr descr="" title="" id="65" name="Picture"/>
+            <a:graphic>
+              <a:graphicData uri="http://schemas.openxmlformats.org/drawingml/2006/picture">
+                <pic:pic>
+                  <pic:nvPicPr>
+                    <pic:cNvPr descr="../2-IMG/Fig_007.png" id="66" name="Picture"/>
+                    <pic:cNvPicPr>
+                      <a:picLocks noChangeArrowheads="1" noChangeAspect="1"/>
+                    </pic:cNvPicPr>
+                  </pic:nvPicPr>
+                  <pic:blipFill>
+                    <a:blip r:embed="rId64"/>
+                    <a:stretch>
+                      <a:fillRect/>
+                    </a:stretch>
+                  </pic:blipFill>
+                  <pic:spPr bwMode="auto">
+                    <a:xfrm>
+                      <a:off x="0" y="0"/>
+                      <a:ext cx="5600700" cy="4156750"/>
+                    </a:xfrm>
+                    <a:prstGeom prst="rect">
+                      <a:avLst/>
+                    </a:prstGeom>
+                    <a:noFill/>
+                    <a:ln w="9525">
+                      <a:noFill/>
+                      <a:headEnd/>
+                      <a:tailEnd/>
+                    </a:ln>
+                  </pic:spPr>
+                </pic:pic>
+              </a:graphicData>
+            </a:graphic>
+          </wp:inline>
+        </w:drawing>
+      </w:r>
+      <w:bookmarkEnd w:id="67"/>
+      <w:r>
+        <w:t xml:space="preserve"> </w:t>
+      </w:r>
+      <w:r>
+        <w:t xml:space="preserve">|</w:t>
+      </w:r>
+    </w:p>
     <w:p>
       <w:pPr>
         <w:pStyle w:val="Corpodetexto"/>
@@ -5070,7 +5395,7 @@
         <w:t xml:space="preserve"> </w:t>
       </w:r>
       <w:r>
-        <w:t xml:space="preserve">Schandry e Becker (</w:t>
+        <w:t xml:space="preserve">Schandry &amp; Becker (</w:t>
       </w:r>
       <w:hyperlink w:anchor="ref-schandry2020_allelopathicplants">
         <w:r>
@@ -5144,7 +5469,7 @@
         <w:t xml:space="preserve"> </w:t>
       </w:r>
       <w:r>
-        <w:t xml:space="preserve">Cheng e Cheng (</w:t>
+        <w:t xml:space="preserve">Cheng &amp; Cheng (</w:t>
       </w:r>
       <w:hyperlink w:anchor="ref-cheng2015_research">
         <w:r>
@@ -5161,153 +5486,122 @@
         <w:t xml:space="preserve">.</w:t>
       </w:r>
     </w:p>
-    <w:tbl>
-      <w:tblPr>
-        <w:tblStyle w:val="Table"/>
-        <w:tblW w:type="pct" w:w="5000"/>
-        <w:tblLayout w:type="fixed"/>
-        <w:tblLook w:firstRow="1" w:lastRow="0" w:firstColumn="0" w:lastColumn="0" w:noHBand="0" w:noVBand="0" w:val="0020"/>
-      </w:tblPr>
-      <w:tblGrid>
-        <w:gridCol w:w="3960"/>
-        <w:gridCol w:w="3960"/>
-      </w:tblGrid>
-      <w:tr>
-        <w:trPr>
-          <w:tblHeader w:val="on"/>
-        </w:trPr>
-        <w:tc>
-          <w:tcPr/>
-          <w:p>
-            <w:pPr>
-              <w:pStyle w:val="Compact"/>
-            </w:pPr>
-            <w:r>
-              <w:t xml:space="preserve">(a)</w:t>
-            </w:r>
-          </w:p>
-        </w:tc>
-        <w:tc>
-          <w:tcPr/>
-          <w:p>
-            <w:pPr>
-              <w:pStyle w:val="Compact"/>
-            </w:pPr>
-            <w:r>
-              <w:t xml:space="preserve">(b)</w:t>
-            </w:r>
-          </w:p>
-        </w:tc>
-      </w:tr>
-      <w:tr>
-        <w:tc>
-          <w:tcPr/>
-          <w:p>
-            <w:pPr>
-              <w:pStyle w:val="Compact"/>
-            </w:pPr>
-            <w:bookmarkStart w:id="67" w:name="fig:inibicao-hipo"/>
-            <w:r>
-              <w:drawing>
-                <wp:inline>
-                  <wp:extent cx="5600700" cy="4154352"/>
-                  <wp:effectExtent b="0" l="0" r="0" t="0"/>
-                  <wp:docPr descr="Figura 8. (a) Efeito inibitório no crescimento do hipocótilo de rúcula conduzida em extratos de núcleos hidrorretentores de Typha domingensis." title="" id="65" name="Picture"/>
-                  <a:graphic>
-                    <a:graphicData uri="http://schemas.openxmlformats.org/drawingml/2006/picture">
-                      <pic:pic>
-                        <pic:nvPicPr>
-                          <pic:cNvPr descr="../2-IMG/Fig_008.png" id="66" name="Picture"/>
-                          <pic:cNvPicPr>
-                            <a:picLocks noChangeArrowheads="1" noChangeAspect="1"/>
-                          </pic:cNvPicPr>
-                        </pic:nvPicPr>
-                        <pic:blipFill>
-                          <a:blip r:embed="rId64"/>
-                          <a:stretch>
-                            <a:fillRect/>
-                          </a:stretch>
-                        </pic:blipFill>
-                        <pic:spPr bwMode="auto">
-                          <a:xfrm>
-                            <a:off x="0" y="0"/>
-                            <a:ext cx="5600700" cy="4154352"/>
-                          </a:xfrm>
-                          <a:prstGeom prst="rect">
-                            <a:avLst/>
-                          </a:prstGeom>
-                          <a:noFill/>
-                          <a:ln w="9525">
-                            <a:noFill/>
-                            <a:headEnd/>
-                            <a:tailEnd/>
-                          </a:ln>
-                        </pic:spPr>
-                      </pic:pic>
-                    </a:graphicData>
-                  </a:graphic>
-                </wp:inline>
-              </w:drawing>
-            </w:r>
-            <w:bookmarkEnd w:id="67"/>
-          </w:p>
-        </w:tc>
-        <w:tc>
-          <w:tcPr/>
-          <w:p>
-            <w:pPr>
-              <w:pStyle w:val="Compact"/>
-            </w:pPr>
-            <w:bookmarkStart w:id="71" w:name="fig:inibicao-rad"/>
-            <w:r>
-              <w:drawing>
-                <wp:inline>
-                  <wp:extent cx="5600700" cy="4156750"/>
-                  <wp:effectExtent b="0" l="0" r="0" t="0"/>
-                  <wp:docPr descr="Figura 8. (b) Efeito inibitório no crescimento da radícula de rúcula conduzida em extratos de núcleos hidrorretentores de Typha domingensis." title="" id="69" name="Picture"/>
-                  <a:graphic>
-                    <a:graphicData uri="http://schemas.openxmlformats.org/drawingml/2006/picture">
-                      <pic:pic>
-                        <pic:nvPicPr>
-                          <pic:cNvPr descr="../2-IMG/Fig_009.png" id="70" name="Picture"/>
-                          <pic:cNvPicPr>
-                            <a:picLocks noChangeArrowheads="1" noChangeAspect="1"/>
-                          </pic:cNvPicPr>
-                        </pic:nvPicPr>
-                        <pic:blipFill>
-                          <a:blip r:embed="rId68"/>
-                          <a:stretch>
-                            <a:fillRect/>
-                          </a:stretch>
-                        </pic:blipFill>
-                        <pic:spPr bwMode="auto">
-                          <a:xfrm>
-                            <a:off x="0" y="0"/>
-                            <a:ext cx="5600700" cy="4156750"/>
-                          </a:xfrm>
-                          <a:prstGeom prst="rect">
-                            <a:avLst/>
-                          </a:prstGeom>
-                          <a:noFill/>
-                          <a:ln w="9525">
-                            <a:noFill/>
-                            <a:headEnd/>
-                            <a:tailEnd/>
-                          </a:ln>
-                        </pic:spPr>
-                      </pic:pic>
-                    </a:graphicData>
-                  </a:graphic>
-                </wp:inline>
-              </w:drawing>
-            </w:r>
-            <w:bookmarkEnd w:id="71"/>
-          </w:p>
-        </w:tc>
-      </w:tr>
-    </w:tbl>
-    <w:bookmarkEnd w:id="72"/>
-    <w:bookmarkStart w:id="76" w:name="performance-agronômica-em-mesocosmo"/>
+    <w:p>
+      <w:pPr>
+        <w:pStyle w:val="Corpodetexto"/>
+      </w:pPr>
+      <w:r>
+        <w:t xml:space="preserve">— | — |</w:t>
+      </w:r>
+      <w:r>
+        <w:br/>
+      </w:r>
+      <w:bookmarkStart w:id="71" w:name="fig:inibicao-hipo"/>
+      <w:r>
+        <w:drawing>
+          <wp:inline>
+            <wp:extent cx="5600700" cy="4154352"/>
+            <wp:effectExtent b="0" l="0" r="0" t="0"/>
+            <wp:docPr descr="Figura 8. (a) Efeito inibitório no crescimento de hipocótilo (a) e do crescimento da radícula (b) de rúcula conduzida em extratos de núcleos hidrorretentores de Typha domingensis." title="" id="69" name="Picture"/>
+            <a:graphic>
+              <a:graphicData uri="http://schemas.openxmlformats.org/drawingml/2006/picture">
+                <pic:pic>
+                  <pic:nvPicPr>
+                    <pic:cNvPr descr="../2-IMG/Fig_008.png" id="70" name="Picture"/>
+                    <pic:cNvPicPr>
+                      <a:picLocks noChangeArrowheads="1" noChangeAspect="1"/>
+                    </pic:cNvPicPr>
+                  </pic:nvPicPr>
+                  <pic:blipFill>
+                    <a:blip r:embed="rId68"/>
+                    <a:stretch>
+                      <a:fillRect/>
+                    </a:stretch>
+                  </pic:blipFill>
+                  <pic:spPr bwMode="auto">
+                    <a:xfrm>
+                      <a:off x="0" y="0"/>
+                      <a:ext cx="5600700" cy="4154352"/>
+                    </a:xfrm>
+                    <a:prstGeom prst="rect">
+                      <a:avLst/>
+                    </a:prstGeom>
+                    <a:noFill/>
+                    <a:ln w="9525">
+                      <a:noFill/>
+                      <a:headEnd/>
+                      <a:tailEnd/>
+                    </a:ln>
+                  </pic:spPr>
+                </pic:pic>
+              </a:graphicData>
+            </a:graphic>
+          </wp:inline>
+        </w:drawing>
+      </w:r>
+      <w:bookmarkEnd w:id="71"/>
+      <w:r>
+        <w:t xml:space="preserve"> </w:t>
+      </w:r>
+      <w:r>
+        <w:t xml:space="preserve">|</w:t>
+      </w:r>
+      <w:r>
+        <w:t xml:space="preserve"> </w:t>
+      </w:r>
+      <w:bookmarkStart w:id="75" w:name="fig:inibicao-rad"/>
+      <w:r>
+        <w:drawing>
+          <wp:inline>
+            <wp:extent cx="5600700" cy="4156750"/>
+            <wp:effectExtent b="0" l="0" r="0" t="0"/>
+            <wp:docPr descr="" title="" id="73" name="Picture"/>
+            <a:graphic>
+              <a:graphicData uri="http://schemas.openxmlformats.org/drawingml/2006/picture">
+                <pic:pic>
+                  <pic:nvPicPr>
+                    <pic:cNvPr descr="../2-IMG/Fig_009.png" id="74" name="Picture"/>
+                    <pic:cNvPicPr>
+                      <a:picLocks noChangeArrowheads="1" noChangeAspect="1"/>
+                    </pic:cNvPicPr>
+                  </pic:nvPicPr>
+                  <pic:blipFill>
+                    <a:blip r:embed="rId72"/>
+                    <a:stretch>
+                      <a:fillRect/>
+                    </a:stretch>
+                  </pic:blipFill>
+                  <pic:spPr bwMode="auto">
+                    <a:xfrm>
+                      <a:off x="0" y="0"/>
+                      <a:ext cx="5600700" cy="4156750"/>
+                    </a:xfrm>
+                    <a:prstGeom prst="rect">
+                      <a:avLst/>
+                    </a:prstGeom>
+                    <a:noFill/>
+                    <a:ln w="9525">
+                      <a:noFill/>
+                      <a:headEnd/>
+                      <a:tailEnd/>
+                    </a:ln>
+                  </pic:spPr>
+                </pic:pic>
+              </a:graphicData>
+            </a:graphic>
+          </wp:inline>
+        </w:drawing>
+      </w:r>
+      <w:bookmarkEnd w:id="75"/>
+      <w:r>
+        <w:t xml:space="preserve"> </w:t>
+      </w:r>
+      <w:r>
+        <w:t xml:space="preserve">|</w:t>
+      </w:r>
+    </w:p>
+    <w:bookmarkEnd w:id="76"/>
+    <w:bookmarkStart w:id="83" w:name="performance-agronômica-em-mesocosmo"/>
     <w:p>
       <w:pPr>
         <w:pStyle w:val="Ttulo2"/>
@@ -5439,18 +5733,18 @@
           <wp:inline>
             <wp:extent cx="5600700" cy="8476605"/>
             <wp:effectExtent b="0" l="0" r="0" t="0"/>
-            <wp:docPr descr="Figura 9. (a) Comprimento relativo da parte aérea (%), (b) comprimento relativo da raiz (%) e (c) dependência do núcleo (DN%) de plantas de rúcula conduzidas em bandeja sob diferentes núcleos hidrorretentores de Typha domingensis." title="" id="74" name="Picture"/>
+            <wp:docPr descr="Figura 9. (a) Comprimento relativo da parte aérea (%), (b) comprimento relativo da raiz (%) e (c) dependência do núcleo (DN%) de plantas de rúcula conduzidas em bandeja sob diferentes núcleos hidrorretentores de Typha domingensis." title="" id="78" name="Picture"/>
             <a:graphic>
               <a:graphicData uri="http://schemas.openxmlformats.org/drawingml/2006/picture">
                 <pic:pic>
                   <pic:nvPicPr>
-                    <pic:cNvPr descr="../2-IMG/Fig_010.png" id="75" name="Picture"/>
+                    <pic:cNvPr descr="../2-IMG/Fig_010.png" id="79" name="Picture"/>
                     <pic:cNvPicPr>
                       <a:picLocks noChangeArrowheads="1" noChangeAspect="1"/>
                     </pic:cNvPicPr>
                   </pic:nvPicPr>
                   <pic:blipFill>
-                    <a:blip r:embed="rId73"/>
+                    <a:blip r:embed="rId77"/>
                     <a:stretch>
                       <a:fillRect/>
                     </a:stretch>
@@ -5482,6 +5776,147 @@
         <w:pStyle w:val="FirstParagraph"/>
       </w:pPr>
       <w:r>
+        <w:t xml:space="preserve">Na análise de componentes principais aplicada aos endpoints padronizados, a retenção de dois componentes, com PC1 explicando 53.98% e PC2 explicando 15.50% da variância total, somando 69.48%, concentra a informação estrutural do sistema em um gradiente de desempenho e em um gradiente morfológico (Figura 10), um comportamento convergente com estudos que reportam condicionadores superabsorventes como moduladores hidrofísicos do substrato, alterando a fração de água efetivamente disponível e, por consequência, a eficiência de acúmulo de biomassa em microcosmos vegetais</w:t>
+      </w:r>
+      <w:r>
+        <w:t xml:space="preserve"> </w:t>
+      </w:r>
+      <w:r>
+        <w:t xml:space="preserve">(</w:t>
+      </w:r>
+      <w:hyperlink w:anchor="ref-Fernandez2022_polyacrylamide">
+        <w:r>
+          <w:rPr>
+            <w:rStyle w:val="Hyperlink"/>
+          </w:rPr>
+          <w:t xml:space="preserve">Fernández et al., 2022</w:t>
+        </w:r>
+      </w:hyperlink>
+      <w:r>
+        <w:t xml:space="preserve">;</w:t>
+      </w:r>
+      <w:r>
+        <w:t xml:space="preserve"> </w:t>
+      </w:r>
+      <w:hyperlink w:anchor="ref-Nada2015_hydrogel">
+        <w:r>
+          <w:rPr>
+            <w:rStyle w:val="Hyperlink"/>
+          </w:rPr>
+          <w:t xml:space="preserve">Nada &amp; Blumenstein, 2015</w:t>
+        </w:r>
+      </w:hyperlink>
+      <w:r>
+        <w:t xml:space="preserve">;</w:t>
+      </w:r>
+      <w:r>
+        <w:t xml:space="preserve"> </w:t>
+      </w:r>
+      <w:hyperlink w:anchor="ref-Neyshaburi2017_pcaWaterRetention">
+        <w:r>
+          <w:rPr>
+            <w:rStyle w:val="Hyperlink"/>
+          </w:rPr>
+          <w:t xml:space="preserve">Neyshaburi et al., 2017</w:t>
+        </w:r>
+      </w:hyperlink>
+      <w:r>
+        <w:t xml:space="preserve">;</w:t>
+      </w:r>
+      <w:r>
+        <w:t xml:space="preserve"> </w:t>
+      </w:r>
+      <w:hyperlink w:anchor="ref-Shukla2004_pcaBiomass">
+        <w:r>
+          <w:rPr>
+            <w:rStyle w:val="Hyperlink"/>
+          </w:rPr>
+          <w:t xml:space="preserve">Shukla et al., 2004</w:t>
+        </w:r>
+      </w:hyperlink>
+      <w:r>
+        <w:t xml:space="preserve">)</w:t>
+      </w:r>
+      <w:r>
+        <w:t xml:space="preserve">.</w:t>
+      </w:r>
+    </w:p>
+    <w:p>
+      <w:pPr>
+        <w:pStyle w:val="Corpodetexto"/>
+      </w:pPr>
+      <w:r>
+        <w:t xml:space="preserve">No biplot, PC1 é governado por variáveis integradoras de acúmulo de massa e dependência do núcleo, com predominância de massa seca total, biomassa da parte aérea e DN%, de modo que deslocamentos para PC1 positivo sinalizam maior eficiência de conversão do microambiente em biomassa quando o condicionador hidráulico mantém continuidade de água capilar durante ciclos de umedecimento e secagem. Concomitantemente, PC2 organiza um contraste de alocação entre compartimentos de alongamento, com sinal oposto entre respostas radiculares e aéreas, caracterizando uma dimensão de reorganização morfofisiológica sob o mesmo regime hídrico.</w:t>
+      </w:r>
+    </w:p>
+    <w:p>
+      <w:pPr>
+        <w:pStyle w:val="Corpodetexto"/>
+      </w:pPr>
+      <w:r>
+        <w:t xml:space="preserve">Figura 10. PCA dos endpoints do ensaio em bandeja (comprimentos, massas e DN%) com biplot de loadings, elipses de 95% de confiança e envoltória de cobertura por tratamento.</w:t>
+      </w:r>
+    </w:p>
+    <w:p>
+      <w:pPr>
+        <w:pStyle w:val="Figure"/>
+      </w:pPr>
+      <w:r>
+        <w:drawing>
+          <wp:inline>
+            <wp:extent cx="5600700" cy="4330471"/>
+            <wp:effectExtent b="0" l="0" r="0" t="0"/>
+            <wp:docPr descr="Figura 10. PCA dos endpoints do ensaio em bandeja (comprimentos, massas e DN%) com biplot de loadings, elipses de 95% de confiança e envoltória de cobertura por tratamento." title="" id="81" name="Picture"/>
+            <a:graphic>
+              <a:graphicData uri="http://schemas.openxmlformats.org/drawingml/2006/picture">
+                <pic:pic>
+                  <pic:nvPicPr>
+                    <pic:cNvPr descr="../2-IMG/Fig_pca_bandeja.png" id="82" name="Picture"/>
+                    <pic:cNvPicPr>
+                      <a:picLocks noChangeArrowheads="1" noChangeAspect="1"/>
+                    </pic:cNvPicPr>
+                  </pic:nvPicPr>
+                  <pic:blipFill>
+                    <a:blip r:embed="rId80"/>
+                    <a:stretch>
+                      <a:fillRect/>
+                    </a:stretch>
+                  </pic:blipFill>
+                  <pic:spPr bwMode="auto">
+                    <a:xfrm>
+                      <a:off x="0" y="0"/>
+                      <a:ext cx="5600700" cy="4330471"/>
+                    </a:xfrm>
+                    <a:prstGeom prst="rect">
+                      <a:avLst/>
+                    </a:prstGeom>
+                    <a:noFill/>
+                    <a:ln w="9525">
+                      <a:noFill/>
+                      <a:headEnd/>
+                      <a:tailEnd/>
+                    </a:ln>
+                  </pic:spPr>
+                </pic:pic>
+              </a:graphicData>
+            </a:graphic>
+          </wp:inline>
+        </w:drawing>
+      </w:r>
+    </w:p>
+    <w:p>
+      <w:pPr>
+        <w:pStyle w:val="FirstParagraph"/>
+      </w:pPr>
+      <w:r>
+        <w:t xml:space="preserve">Dessa forma, a ocupação de regiões com PC1 mais positivo pela formulação completa N1 é coerente com os incrementos de massa fresca e massa seca observados na Tabela 3 e com os valores médios mais elevados de DN% já quantificados no ensaio em bandeja, sugerindo que a combinação de fibra e resina reduz a entropia do microambiente durante ciclos de irrigação e secagem e estabiliza a disponibilidade hídrica local. Em contraste, variações ao longo de PC2 tendem a refletir ajustes de alocação entre parte aérea e raiz sem necessariamente se traduzirem em separação robusta nos percentuais de alongamento, o que é compatível com a elevada dispersão observada nessas métricas.</w:t>
+      </w:r>
+    </w:p>
+    <w:p>
+      <w:pPr>
+        <w:pStyle w:val="Corpodetexto"/>
+      </w:pPr>
+      <w:r>
         <w:t xml:space="preserve">O efeito prático em biomassa é apresentado na Tabela 3, corroborando que a resposta do microcosmo se expressa com maior nitidez em métricas integradoras de acúmulo de massa. Para massa fresca, houve efeito de tratamento (p = 0.003;</w:t>
       </w:r>
       <w:r>
@@ -5536,26 +5971,26 @@
       <w:r>
         <w:t xml:space="preserve">(</w:t>
       </w:r>
+      <w:hyperlink w:anchor="ref-kausar2019_interpenetrating">
+        <w:r>
+          <w:rPr>
+            <w:rStyle w:val="Hyperlink"/>
+          </w:rPr>
+          <w:t xml:space="preserve">Kausar, 2019</w:t>
+        </w:r>
+      </w:hyperlink>
+      <w:r>
+        <w:t xml:space="preserve">;</w:t>
+      </w:r>
+      <w:r>
+        <w:t xml:space="preserve"> </w:t>
+      </w:r>
       <w:hyperlink w:anchor="ref-maslinda2017_effect">
         <w:r>
           <w:rPr>
             <w:rStyle w:val="Hyperlink"/>
           </w:rPr>
-          <w:t xml:space="preserve">Maslinda et al. 2017</w:t>
-        </w:r>
-      </w:hyperlink>
-      <w:r>
-        <w:t xml:space="preserve">;</w:t>
-      </w:r>
-      <w:r>
-        <w:t xml:space="preserve"> </w:t>
-      </w:r>
-      <w:hyperlink w:anchor="ref-kausar2019_interpenetrating">
-        <w:r>
-          <w:rPr>
-            <w:rStyle w:val="Hyperlink"/>
-          </w:rPr>
-          <w:t xml:space="preserve">Kausar 2019</w:t>
+          <w:t xml:space="preserve">Maslinda et al., 2017</w:t>
         </w:r>
       </w:hyperlink>
       <w:r>
@@ -5896,9 +6331,9 @@
         <w:t xml:space="preserve">.</w:t>
       </w:r>
     </w:p>
-    <w:bookmarkEnd w:id="76"/>
-    <w:bookmarkEnd w:id="77"/>
-    <w:bookmarkStart w:id="78" w:name="conclusão"/>
+    <w:bookmarkEnd w:id="83"/>
+    <w:bookmarkEnd w:id="84"/>
+    <w:bookmarkStart w:id="85" w:name="conclusão"/>
     <w:p>
       <w:pPr>
         <w:pStyle w:val="Ttulo1"/>
@@ -5956,8 +6391,8 @@
         <w:t xml:space="preserve">, oferecendo uma solução de bioengenharia que integra retenção hídrica, estabilidade estrutural e estímulo biológico ativo, superando as limitações dos hidrorretentores sintéticos inertes.</w:t>
       </w:r>
     </w:p>
-    <w:bookmarkEnd w:id="78"/>
-    <w:bookmarkStart w:id="79" w:name="disponibilidade-de-dados"/>
+    <w:bookmarkEnd w:id="85"/>
+    <w:bookmarkStart w:id="86" w:name="disponibilidade-de-dados"/>
     <w:p>
       <w:pPr>
         <w:pStyle w:val="Ttulo1"/>
@@ -5971,11 +6406,11 @@
         <w:pStyle w:val="FirstParagraph"/>
       </w:pPr>
       <w:r>
-        <w:t xml:space="preserve">O conjunto de dados brutos compreendendo a cinética de germinação, ensaios de fitotoxicidade e morfometria de plântulas encontra-se auditável e disponível em repositório público sob o identificador DOI: https://doi.org/10.5281/zenodo.18184021</w:t>
-      </w:r>
-    </w:p>
-    <w:bookmarkEnd w:id="79"/>
-    <w:bookmarkStart w:id="139" w:name="referências"/>
+        <w:t xml:space="preserve">O conjunto de dados brutos compreendendo a cinética de germinação, ensaios de fitotoxicidade e morfometria de plântulas encontra-se disponível em repositório público sob o identificador DOI: https://doi.org/10.5281/zenodo.18184021</w:t>
+      </w:r>
+    </w:p>
+    <w:bookmarkEnd w:id="86"/>
+    <w:bookmarkStart w:id="154" w:name="referências"/>
     <w:p>
       <w:pPr>
         <w:pStyle w:val="Ttulo1"/>
@@ -5984,23 +6419,14 @@
         <w:t xml:space="preserve">Referências</w:t>
       </w:r>
     </w:p>
-    <w:bookmarkStart w:id="138" w:name="refs"/>
-    <w:bookmarkStart w:id="80" w:name="ref-abis2020_reduced"/>
+    <w:bookmarkStart w:id="153" w:name="refs"/>
+    <w:bookmarkStart w:id="87" w:name="ref-abis2020_reduced"/>
     <w:p>
       <w:pPr>
         <w:pStyle w:val="Bibliografia"/>
       </w:pPr>
       <w:r>
-        <w:t xml:space="preserve">Abis, L, B Loubet, R Ciuraru, et al. 2020.</w:t>
-      </w:r>
-      <w:r>
-        <w:t xml:space="preserve"> </w:t>
-      </w:r>
-      <w:r>
-        <w:t xml:space="preserve">“Reduced microbial diversity induces larger volatile organic compound emissions from soils”</w:t>
-      </w:r>
-      <w:r>
-        <w:t xml:space="preserve">.</w:t>
+        <w:t xml:space="preserve">Abis, L., Loubet, B., Ciuraru, R., Lafouge, F., Houot, S., Nowak, V., Tripied, J., Dequiedt, S., Maron, P. A., &amp; Sadet-Bourgeteau, S. (2020). Reduced microbial diversity induces larger volatile organic compound emissions from soils.</w:t>
       </w:r>
       <w:r>
         <w:t xml:space="preserve"> </w:t>
@@ -6013,29 +6439,30 @@
         <w:t xml:space="preserve">Scientific Reports</w:t>
       </w:r>
       <w:r>
-        <w:t xml:space="preserve"> </w:t>
-      </w:r>
-      <w:r>
-        <w:t xml:space="preserve">10: 115.</w:t>
-      </w:r>
-    </w:p>
-    <w:bookmarkEnd w:id="80"/>
-    <w:bookmarkStart w:id="81" w:name="ref-akter2020_development"/>
+        <w:t xml:space="preserve">,</w:t>
+      </w:r>
+      <w:r>
+        <w:t xml:space="preserve"> </w:t>
+      </w:r>
+      <w:r>
+        <w:rPr>
+          <w:i/>
+          <w:iCs/>
+        </w:rPr>
+        <w:t xml:space="preserve">10</w:t>
+      </w:r>
+      <w:r>
+        <w:t xml:space="preserve">, 115.</w:t>
+      </w:r>
+    </w:p>
+    <w:bookmarkEnd w:id="87"/>
+    <w:bookmarkStart w:id="88" w:name="ref-akter2020_development"/>
     <w:p>
       <w:pPr>
         <w:pStyle w:val="Bibliografia"/>
       </w:pPr>
       <w:r>
-        <w:t xml:space="preserve">Akter, N, S. C. Das, S. A. Grammatikos, J Saha, e M. A. Khan. 2020.</w:t>
-      </w:r>
-      <w:r>
-        <w:t xml:space="preserve"> </w:t>
-      </w:r>
-      <w:r>
-        <w:t xml:space="preserve">“Development of sustainable jute geotextiles by bitumen emulsion and polyester resin: Effect of gamma radiation”</w:t>
-      </w:r>
-      <w:r>
-        <w:t xml:space="preserve">.</w:t>
+        <w:t xml:space="preserve">Akter, N., Das, S. C., Grammatikos, S. A., Saha, J., &amp; Khan, M. A. (2020). Development of sustainable jute geotextiles by bitumen emulsion and polyester resin: Effect of gamma radiation.</w:t>
       </w:r>
       <w:r>
         <w:t xml:space="preserve"> </w:t>
@@ -6048,29 +6475,30 @@
         <w:t xml:space="preserve">Journal of Engineered Fibers and Fabrics</w:t>
       </w:r>
       <w:r>
-        <w:t xml:space="preserve"> </w:t>
-      </w:r>
-      <w:r>
-        <w:t xml:space="preserve">15.</w:t>
-      </w:r>
-    </w:p>
-    <w:bookmarkEnd w:id="81"/>
-    <w:bookmarkStart w:id="82" w:name="ref-alvares2013_koppen"/>
+        <w:t xml:space="preserve">,</w:t>
+      </w:r>
+      <w:r>
+        <w:t xml:space="preserve"> </w:t>
+      </w:r>
+      <w:r>
+        <w:rPr>
+          <w:i/>
+          <w:iCs/>
+        </w:rPr>
+        <w:t xml:space="preserve">15</w:t>
+      </w:r>
+      <w:r>
+        <w:t xml:space="preserve">.</w:t>
+      </w:r>
+    </w:p>
+    <w:bookmarkEnd w:id="88"/>
+    <w:bookmarkStart w:id="89" w:name="ref-alvares2013_koppen"/>
     <w:p>
       <w:pPr>
         <w:pStyle w:val="Bibliografia"/>
       </w:pPr>
       <w:r>
-        <w:t xml:space="preserve">Alvares, C. A., J. L. Stape, P. C. Sentelhas, J. L. de Moraes Gonçalves, e G Sparovek. 2013.</w:t>
-      </w:r>
-      <w:r>
-        <w:t xml:space="preserve"> </w:t>
-      </w:r>
-      <w:r>
-        <w:t xml:space="preserve">“Köppen’s climate classification map for Brazil”</w:t>
-      </w:r>
-      <w:r>
-        <w:t xml:space="preserve">.</w:t>
+        <w:t xml:space="preserve">Alvares, C. A., Stape, J. L., Sentelhas, P. C., Moraes Gonçalves, J. L. de, &amp; Sparovek, G. (2013). Köppen’s climate classification map for Brazil.</w:t>
       </w:r>
       <w:r>
         <w:t xml:space="preserve"> </w:t>
@@ -6083,29 +6511,30 @@
         <w:t xml:space="preserve">Meteorologische Zeitschrift</w:t>
       </w:r>
       <w:r>
-        <w:t xml:space="preserve"> </w:t>
-      </w:r>
-      <w:r>
-        <w:t xml:space="preserve">22: 711–28.</w:t>
-      </w:r>
-    </w:p>
-    <w:bookmarkEnd w:id="82"/>
-    <w:bookmarkStart w:id="83" w:name="ref-betene2020_physicochemical"/>
+        <w:t xml:space="preserve">,</w:t>
+      </w:r>
+      <w:r>
+        <w:t xml:space="preserve"> </w:t>
+      </w:r>
+      <w:r>
+        <w:rPr>
+          <w:i/>
+          <w:iCs/>
+        </w:rPr>
+        <w:t xml:space="preserve">22</w:t>
+      </w:r>
+      <w:r>
+        <w:t xml:space="preserve">, 711–728.</w:t>
+      </w:r>
+    </w:p>
+    <w:bookmarkEnd w:id="89"/>
+    <w:bookmarkStart w:id="90" w:name="ref-betene2020_physicochemical"/>
     <w:p>
       <w:pPr>
         <w:pStyle w:val="Bibliografia"/>
       </w:pPr>
       <w:r>
-        <w:t xml:space="preserve">Betene, A. D. O., F. E. Betene, F Martoïa, P. J. J. Dumont, A Atangana, e P. M. A. Noah. 2020.</w:t>
-      </w:r>
-      <w:r>
-        <w:t xml:space="preserve"> </w:t>
-      </w:r>
-      <w:r>
-        <w:t xml:space="preserve">“Physico-chemical and thermal characterization of lignocellulosic fibres (Ananas comosus, Neuropeltis acuminatas and Rhecktophyllum camerunense)”</w:t>
-      </w:r>
-      <w:r>
-        <w:t xml:space="preserve">.</w:t>
+        <w:t xml:space="preserve">Betene, A. D. O., Betene, F. E., Martoïa, F., Dumont, P. J. J., Atangana, A., &amp; Noah, P. M. A. (2020). Physico-chemical and thermal characterization of lignocellulosic fibres (Ananas comosus, Neuropeltis acuminatas and Rhecktophyllum camerunense).</w:t>
       </w:r>
       <w:r>
         <w:t xml:space="preserve"> </w:t>
@@ -6118,29 +6547,30 @@
         <w:t xml:space="preserve">Journal of Minerals and Materials Characterization and Engineering</w:t>
       </w:r>
       <w:r>
-        <w:t xml:space="preserve"> </w:t>
-      </w:r>
-      <w:r>
-        <w:t xml:space="preserve">8: 205–22.</w:t>
-      </w:r>
-    </w:p>
-    <w:bookmarkEnd w:id="83"/>
-    <w:bookmarkStart w:id="84" w:name="ref-bonanno2017_comparative"/>
+        <w:t xml:space="preserve">,</w:t>
+      </w:r>
+      <w:r>
+        <w:t xml:space="preserve"> </w:t>
+      </w:r>
+      <w:r>
+        <w:rPr>
+          <w:i/>
+          <w:iCs/>
+        </w:rPr>
+        <w:t xml:space="preserve">8</w:t>
+      </w:r>
+      <w:r>
+        <w:t xml:space="preserve">, 205–222.</w:t>
+      </w:r>
+    </w:p>
+    <w:bookmarkEnd w:id="90"/>
+    <w:bookmarkStart w:id="91" w:name="ref-bonanno2017_comparative"/>
     <w:p>
       <w:pPr>
         <w:pStyle w:val="Bibliografia"/>
       </w:pPr>
       <w:r>
-        <w:t xml:space="preserve">Bonanno, G, e G. L. Cirelli. 2017.</w:t>
-      </w:r>
-      <w:r>
-        <w:t xml:space="preserve"> </w:t>
-      </w:r>
-      <w:r>
-        <w:t xml:space="preserve">“Comparative analysis of element concentrations and translocation in Typha domingensis, Typha latifolia and Typha angustifolia”</w:t>
-      </w:r>
-      <w:r>
-        <w:t xml:space="preserve">.</w:t>
+        <w:t xml:space="preserve">Bonanno, G., &amp; Cirelli, G. L. (2017). Comparative analysis of element concentrations and translocation in Typha domingensis, Typha latifolia and Typha angustifolia.</w:t>
       </w:r>
       <w:r>
         <w:t xml:space="preserve"> </w:t>
@@ -6153,29 +6583,30 @@
         <w:t xml:space="preserve">Ecotoxicology and Environmental Safety</w:t>
       </w:r>
       <w:r>
-        <w:t xml:space="preserve"> </w:t>
-      </w:r>
-      <w:r>
-        <w:t xml:space="preserve">143: 92–101.</w:t>
-      </w:r>
-    </w:p>
-    <w:bookmarkEnd w:id="84"/>
-    <w:bookmarkStart w:id="85" w:name="ref-botvinova2020_bicomponent"/>
+        <w:t xml:space="preserve">,</w:t>
+      </w:r>
+      <w:r>
+        <w:t xml:space="preserve"> </w:t>
+      </w:r>
+      <w:r>
+        <w:rPr>
+          <w:i/>
+          <w:iCs/>
+        </w:rPr>
+        <w:t xml:space="preserve">143</w:t>
+      </w:r>
+      <w:r>
+        <w:t xml:space="preserve">, 92–101.</w:t>
+      </w:r>
+    </w:p>
+    <w:bookmarkEnd w:id="91"/>
+    <w:bookmarkStart w:id="92" w:name="ref-botvinova2020_bicomponent"/>
     <w:p>
       <w:pPr>
         <w:pStyle w:val="Bibliografia"/>
       </w:pPr>
       <w:r>
-        <w:t xml:space="preserve">Botvinova, O. A., Yu. T. Panov, e S. V. Romanov. 2020.</w:t>
-      </w:r>
-      <w:r>
-        <w:t xml:space="preserve"> </w:t>
-      </w:r>
-      <w:r>
-        <w:t xml:space="preserve">“Producing bicomponent sealants based on polyaspartate urea resins”</w:t>
-      </w:r>
-      <w:r>
-        <w:t xml:space="preserve">.</w:t>
+        <w:t xml:space="preserve">Botvinova, O. A., Panov, Yu. T., &amp; Romanov, S. V. (2020). Producing bicomponent sealants based on polyaspartate urea resins.</w:t>
       </w:r>
       <w:r>
         <w:t xml:space="preserve"> </w:t>
@@ -6188,29 +6619,30 @@
         <w:t xml:space="preserve">Polymer Science Series D</w:t>
       </w:r>
       <w:r>
-        <w:t xml:space="preserve"> </w:t>
-      </w:r>
-      <w:r>
-        <w:t xml:space="preserve">13: 407–13.</w:t>
-      </w:r>
-    </w:p>
-    <w:bookmarkEnd w:id="85"/>
-    <w:bookmarkStart w:id="86" w:name="ref-cardoso2013_resinasmamona"/>
+        <w:t xml:space="preserve">,</w:t>
+      </w:r>
+      <w:r>
+        <w:t xml:space="preserve"> </w:t>
+      </w:r>
+      <w:r>
+        <w:rPr>
+          <w:i/>
+          <w:iCs/>
+        </w:rPr>
+        <w:t xml:space="preserve">13</w:t>
+      </w:r>
+      <w:r>
+        <w:t xml:space="preserve">, 407–413.</w:t>
+      </w:r>
+    </w:p>
+    <w:bookmarkEnd w:id="92"/>
+    <w:bookmarkStart w:id="93" w:name="ref-cardoso2013_resinasmamona"/>
     <w:p>
       <w:pPr>
         <w:pStyle w:val="Bibliografia"/>
       </w:pPr>
       <w:r>
-        <w:t xml:space="preserve">Cardoso, O. R., e R. de C. Balaban. 2013.</w:t>
-      </w:r>
-      <w:r>
-        <w:t xml:space="preserve"> </w:t>
-      </w:r>
-      <w:r>
-        <w:t xml:space="preserve">“Preparação de resinas de poliuretana à base de óleo de mamona e dietanolamina e aplicação em circuitos eletroeletrônicos”</w:t>
-      </w:r>
-      <w:r>
-        <w:t xml:space="preserve">.</w:t>
+        <w:t xml:space="preserve">Cardoso, O. R., &amp; Balaban, R. de C. (2013). Preparação de resinas de poliuretana à base de óleo de mamona e dietanolamina e aplicação em circuitos eletroeletrônicos.</w:t>
       </w:r>
       <w:r>
         <w:t xml:space="preserve"> </w:t>
@@ -6223,29 +6655,30 @@
         <w:t xml:space="preserve">Polímeros</w:t>
       </w:r>
       <w:r>
-        <w:t xml:space="preserve"> </w:t>
-      </w:r>
-      <w:r>
-        <w:t xml:space="preserve">23: 552–58.</w:t>
-      </w:r>
-    </w:p>
-    <w:bookmarkEnd w:id="86"/>
-    <w:bookmarkStart w:id="87" w:name="ref-cesar2015_cellulose"/>
+        <w:t xml:space="preserve">,</w:t>
+      </w:r>
+      <w:r>
+        <w:t xml:space="preserve"> </w:t>
+      </w:r>
+      <w:r>
+        <w:rPr>
+          <w:i/>
+          <w:iCs/>
+        </w:rPr>
+        <w:t xml:space="preserve">23</w:t>
+      </w:r>
+      <w:r>
+        <w:t xml:space="preserve">, 552–558.</w:t>
+      </w:r>
+    </w:p>
+    <w:bookmarkEnd w:id="93"/>
+    <w:bookmarkStart w:id="94" w:name="ref-cesar2015_cellulose"/>
     <w:p>
       <w:pPr>
         <w:pStyle w:val="Bibliografia"/>
       </w:pPr>
       <w:r>
-        <w:t xml:space="preserve">César, N. R., M. A. Pereira-da-Silva, V. R. Botaro, e A. J. de Menezes. 2015.</w:t>
-      </w:r>
-      <w:r>
-        <w:t xml:space="preserve"> </w:t>
-      </w:r>
-      <w:r>
-        <w:t xml:space="preserve">“Cellulose nanocrystals from Typha domingensis: extraction and characterization”</w:t>
-      </w:r>
-      <w:r>
-        <w:t xml:space="preserve">.</w:t>
+        <w:t xml:space="preserve">César, N. R., Pereira-da-Silva, M. A., Botaro, V. R., &amp; Menezes, A. J. de. (2015). Cellulose nanocrystals from Typha domingensis: extraction and characterization.</w:t>
       </w:r>
       <w:r>
         <w:t xml:space="preserve"> </w:t>
@@ -6258,29 +6691,30 @@
         <w:t xml:space="preserve">Cellulose</w:t>
       </w:r>
       <w:r>
-        <w:t xml:space="preserve"> </w:t>
-      </w:r>
-      <w:r>
-        <w:t xml:space="preserve">22: 449–60.</w:t>
-      </w:r>
-    </w:p>
-    <w:bookmarkEnd w:id="87"/>
-    <w:bookmarkStart w:id="88" w:name="ref-cheng2015_research"/>
+        <w:t xml:space="preserve">,</w:t>
+      </w:r>
+      <w:r>
+        <w:t xml:space="preserve"> </w:t>
+      </w:r>
+      <w:r>
+        <w:rPr>
+          <w:i/>
+          <w:iCs/>
+        </w:rPr>
+        <w:t xml:space="preserve">22</w:t>
+      </w:r>
+      <w:r>
+        <w:t xml:space="preserve">, 449–460.</w:t>
+      </w:r>
+    </w:p>
+    <w:bookmarkEnd w:id="94"/>
+    <w:bookmarkStart w:id="95" w:name="ref-cheng2015_research"/>
     <w:p>
       <w:pPr>
         <w:pStyle w:val="Bibliografia"/>
       </w:pPr>
       <w:r>
-        <w:t xml:space="preserve">Cheng, F, e Z Cheng. 2015.</w:t>
-      </w:r>
-      <w:r>
-        <w:t xml:space="preserve"> </w:t>
-      </w:r>
-      <w:r>
-        <w:t xml:space="preserve">“Research progress on plant allelopathy in agriculture”</w:t>
-      </w:r>
-      <w:r>
-        <w:t xml:space="preserve">.</w:t>
+        <w:t xml:space="preserve">Cheng, F., &amp; Cheng, Z. (2015). Research progress on plant allelopathy in agriculture.</w:t>
       </w:r>
       <w:r>
         <w:t xml:space="preserve"> </w:t>
@@ -6293,29 +6727,30 @@
         <w:t xml:space="preserve">Frontiers in Plant Science</w:t>
       </w:r>
       <w:r>
-        <w:t xml:space="preserve"> </w:t>
-      </w:r>
-      <w:r>
-        <w:t xml:space="preserve">6.</w:t>
-      </w:r>
-    </w:p>
-    <w:bookmarkEnd w:id="88"/>
-    <w:bookmarkStart w:id="89" w:name="ref-cipollini2016_comparison"/>
+        <w:t xml:space="preserve">,</w:t>
+      </w:r>
+      <w:r>
+        <w:t xml:space="preserve"> </w:t>
+      </w:r>
+      <w:r>
+        <w:rPr>
+          <w:i/>
+          <w:iCs/>
+        </w:rPr>
+        <w:t xml:space="preserve">6</w:t>
+      </w:r>
+      <w:r>
+        <w:t xml:space="preserve">.</w:t>
+      </w:r>
+    </w:p>
+    <w:bookmarkEnd w:id="95"/>
+    <w:bookmarkStart w:id="96" w:name="ref-cipollini2016_comparison"/>
     <w:p>
       <w:pPr>
         <w:pStyle w:val="Bibliografia"/>
       </w:pPr>
       <w:r>
-        <w:t xml:space="preserve">Cipollini, K, e M Greenawalt Bohrer. 2016.</w:t>
-      </w:r>
-      <w:r>
-        <w:t xml:space="preserve"> </w:t>
-      </w:r>
-      <w:r>
-        <w:t xml:space="preserve">“Comparison of allelopathic effects of five invasive species on two native species”</w:t>
-      </w:r>
-      <w:r>
-        <w:t xml:space="preserve">.</w:t>
+        <w:t xml:space="preserve">Cipollini, K., &amp; Greenawalt Bohrer, M. (2016). Comparison of allelopathic effects of five invasive species on two native species.</w:t>
       </w:r>
       <w:r>
         <w:t xml:space="preserve"> </w:t>
@@ -6328,29 +6763,30 @@
         <w:t xml:space="preserve">Journal of the Torrey Botanical Society</w:t>
       </w:r>
       <w:r>
-        <w:t xml:space="preserve"> </w:t>
-      </w:r>
-      <w:r>
-        <w:t xml:space="preserve">143: 427–36.</w:t>
-      </w:r>
-    </w:p>
-    <w:bookmarkEnd w:id="89"/>
-    <w:bookmarkStart w:id="90" w:name="ref-cislaghi2020_biodegradable"/>
+        <w:t xml:space="preserve">,</w:t>
+      </w:r>
+      <w:r>
+        <w:t xml:space="preserve"> </w:t>
+      </w:r>
+      <w:r>
+        <w:rPr>
+          <w:i/>
+          <w:iCs/>
+        </w:rPr>
+        <w:t xml:space="preserve">143</w:t>
+      </w:r>
+      <w:r>
+        <w:t xml:space="preserve">, 427–436.</w:t>
+      </w:r>
+    </w:p>
+    <w:bookmarkEnd w:id="96"/>
+    <w:bookmarkStart w:id="97" w:name="ref-cislaghi2020_biodegradable"/>
     <w:p>
       <w:pPr>
         <w:pStyle w:val="Bibliografia"/>
       </w:pPr>
       <w:r>
-        <w:t xml:space="preserve">Cislaghi, A, P Sala, G Borgonovo, C Gandolfi, e G. B. Bischetti. 2020.</w:t>
-      </w:r>
-      <w:r>
-        <w:t xml:space="preserve"> </w:t>
-      </w:r>
-      <w:r>
-        <w:t xml:space="preserve">“Biodegradable geosynthetics for geotechnical and geo-environmental engineering”</w:t>
-      </w:r>
-      <w:r>
-        <w:t xml:space="preserve">. Em</w:t>
+        <w:t xml:space="preserve">Cislaghi, A., Sala, P., Borgonovo, G., Gandolfi, C., &amp; Bischetti, G. B. (2020). Biodegradable geosynthetics for geotechnical and geo-environmental engineering. Em</w:t>
       </w:r>
       <w:r>
         <w:t xml:space="preserve"> </w:t>
@@ -6363,26 +6799,20 @@
         <w:t xml:space="preserve">Unknown</w:t>
       </w:r>
       <w:r>
-        <w:t xml:space="preserve">.</w:t>
-      </w:r>
-    </w:p>
-    <w:bookmarkEnd w:id="90"/>
-    <w:bookmarkStart w:id="91" w:name="ref-cunhacruzy2020_rootanatomy"/>
+        <w:t xml:space="preserve"> </w:t>
+      </w:r>
+      <w:r>
+        <w:t xml:space="preserve">(p. 49–57).</w:t>
+      </w:r>
+    </w:p>
+    <w:bookmarkEnd w:id="97"/>
+    <w:bookmarkStart w:id="98" w:name="ref-cunhacruzy2020_rootanatomy"/>
     <w:p>
       <w:pPr>
         <w:pStyle w:val="Bibliografia"/>
       </w:pPr>
       <w:r>
-        <w:t xml:space="preserve">Cunha Cruz, Y da, A. L. Martins Scarpa, M. P. Pereira, E Mauro de Castro, e F. J. Pereira. 2020.</w:t>
-      </w:r>
-      <w:r>
-        <w:t xml:space="preserve"> </w:t>
-      </w:r>
-      <w:r>
-        <w:t xml:space="preserve">“Root anatomy and nutrient uptake of Typha domingensis grown under drought”</w:t>
-      </w:r>
-      <w:r>
-        <w:t xml:space="preserve">.</w:t>
+        <w:t xml:space="preserve">Cunha Cruz, Y. da, Martins Scarpa, A. L., Pereira, M. P., Mauro de Castro, E., &amp; Pereira, F. J. (2020). Root anatomy and nutrient uptake of Typha domingensis grown under drought.</w:t>
       </w:r>
       <w:r>
         <w:t xml:space="preserve"> </w:t>
@@ -6395,29 +6825,30 @@
         <w:t xml:space="preserve">Rhizosphere</w:t>
       </w:r>
       <w:r>
-        <w:t xml:space="preserve"> </w:t>
-      </w:r>
-      <w:r>
-        <w:t xml:space="preserve">16: 100253.</w:t>
-      </w:r>
-    </w:p>
-    <w:bookmarkEnd w:id="91"/>
-    <w:bookmarkStart w:id="92" w:name="ref-daria2020_characteristics"/>
+        <w:t xml:space="preserve">,</w:t>
+      </w:r>
+      <w:r>
+        <w:t xml:space="preserve"> </w:t>
+      </w:r>
+      <w:r>
+        <w:rPr>
+          <w:i/>
+          <w:iCs/>
+        </w:rPr>
+        <w:t xml:space="preserve">16</w:t>
+      </w:r>
+      <w:r>
+        <w:t xml:space="preserve">, 100253.</w:t>
+      </w:r>
+    </w:p>
+    <w:bookmarkEnd w:id="98"/>
+    <w:bookmarkStart w:id="99" w:name="ref-daria2020_characteristics"/>
     <w:p>
       <w:pPr>
         <w:pStyle w:val="Bibliografia"/>
       </w:pPr>
       <w:r>
-        <w:t xml:space="preserve">Daria, M, L Krzysztof, e M Jakub. 2020.</w:t>
-      </w:r>
-      <w:r>
-        <w:t xml:space="preserve"> </w:t>
-      </w:r>
-      <w:r>
-        <w:t xml:space="preserve">“Characteristics of biodegradable textiles used in environmental engineering: a review”</w:t>
-      </w:r>
-      <w:r>
-        <w:t xml:space="preserve">.</w:t>
+        <w:t xml:space="preserve">Daria, M., Krzysztof, L., &amp; Jakub, M. (2020). Characteristics of biodegradable textiles used in environmental engineering: a review.</w:t>
       </w:r>
       <w:r>
         <w:t xml:space="preserve"> </w:t>
@@ -6430,29 +6861,30 @@
         <w:t xml:space="preserve">Journal of Cleaner Production</w:t>
       </w:r>
       <w:r>
-        <w:t xml:space="preserve"> </w:t>
-      </w:r>
-      <w:r>
-        <w:t xml:space="preserve">268: 122129.</w:t>
-      </w:r>
-    </w:p>
-    <w:bookmarkEnd w:id="92"/>
-    <w:bookmarkStart w:id="93" w:name="ref-deguenon2022_influence"/>
+        <w:t xml:space="preserve">,</w:t>
+      </w:r>
+      <w:r>
+        <w:t xml:space="preserve"> </w:t>
+      </w:r>
+      <w:r>
+        <w:rPr>
+          <w:i/>
+          <w:iCs/>
+        </w:rPr>
+        <w:t xml:space="preserve">268</w:t>
+      </w:r>
+      <w:r>
+        <w:t xml:space="preserve">, 122129.</w:t>
+      </w:r>
+    </w:p>
+    <w:bookmarkEnd w:id="99"/>
+    <w:bookmarkStart w:id="100" w:name="ref-deguenon2022_influence"/>
     <w:p>
       <w:pPr>
         <w:pStyle w:val="Bibliografia"/>
       </w:pPr>
       <w:r>
-        <w:t xml:space="preserve">Deguenon, H. E. J., N Guevara, L. A. S. Tometin, M. S. Guehou, M. P. Aina, e C. K. D. Sohounhloue. 2022.</w:t>
-      </w:r>
-      <w:r>
-        <w:t xml:space="preserve"> </w:t>
-      </w:r>
-      <w:r>
-        <w:t xml:space="preserve">“Influence of stage number on domestic wastewater treated with Typha domingensis”</w:t>
-      </w:r>
-      <w:r>
-        <w:t xml:space="preserve">.</w:t>
+        <w:t xml:space="preserve">Deguenon, H. E. J., Guevara, N., Tometin, L. A. S., Guehou, M. S., Aina, M. P., &amp; Sohounhloue, C. K. D. (2022). Influence of stage number on domestic wastewater treated with Typha domingensis.</w:t>
       </w:r>
       <w:r>
         <w:t xml:space="preserve"> </w:t>
@@ -6468,23 +6900,14 @@
         <w:t xml:space="preserve">, 1–10.</w:t>
       </w:r>
     </w:p>
-    <w:bookmarkEnd w:id="93"/>
-    <w:bookmarkStart w:id="94" w:name="ref-dijkstra2017_cultivo"/>
+    <w:bookmarkEnd w:id="100"/>
+    <w:bookmarkStart w:id="101" w:name="ref-dijkstra2017_cultivo"/>
     <w:p>
       <w:pPr>
         <w:pStyle w:val="Bibliografia"/>
       </w:pPr>
       <w:r>
-        <w:t xml:space="preserve">Dijkstra, D. D., U Longo, I. H. Guilherme, R. V. Ferreira, L. N. de S. Dias, e W. H. D. Buso. 2017.</w:t>
-      </w:r>
-      <w:r>
-        <w:t xml:space="preserve"> </w:t>
-      </w:r>
-      <w:r>
-        <w:t xml:space="preserve">“Cultivo de Eruca sativa sob diferentes manejos nutricionais”</w:t>
-      </w:r>
-      <w:r>
-        <w:t xml:space="preserve">.</w:t>
+        <w:t xml:space="preserve">Dijkstra, D. D., Longo, U., Guilherme, I. H., Ferreira, R. V., Dias, L. N. de S., &amp; Buso, W. H. D. (2017). Cultivo de Eruca sativa sob diferentes manejos nutricionais.</w:t>
       </w:r>
       <w:r>
         <w:t xml:space="preserve"> </w:t>
@@ -6497,20 +6920,30 @@
         <w:t xml:space="preserve">Agrarian</w:t>
       </w:r>
       <w:r>
-        <w:t xml:space="preserve"> </w:t>
-      </w:r>
-      <w:r>
-        <w:t xml:space="preserve">10: 61.</w:t>
-      </w:r>
-    </w:p>
-    <w:bookmarkEnd w:id="94"/>
-    <w:bookmarkStart w:id="95" w:name="ref-embrapa2009_ph"/>
+        <w:t xml:space="preserve">,</w:t>
+      </w:r>
+      <w:r>
+        <w:t xml:space="preserve"> </w:t>
+      </w:r>
+      <w:r>
+        <w:rPr>
+          <w:i/>
+          <w:iCs/>
+        </w:rPr>
+        <w:t xml:space="preserve">10</w:t>
+      </w:r>
+      <w:r>
+        <w:t xml:space="preserve">, 61.</w:t>
+      </w:r>
+    </w:p>
+    <w:bookmarkEnd w:id="101"/>
+    <w:bookmarkStart w:id="102" w:name="ref-embrapa2009_ph"/>
     <w:p>
       <w:pPr>
         <w:pStyle w:val="Bibliografia"/>
       </w:pPr>
       <w:r>
-        <w:t xml:space="preserve">Embrapa. 2009.</w:t>
+        <w:t xml:space="preserve">Embrapa. (2009).</w:t>
       </w:r>
       <w:r>
         <w:t xml:space="preserve"> </w:t>
@@ -6526,14 +6959,61 @@
         <w:t xml:space="preserve">. Empresa Brasileira de Pesquisa Agropecuária.</w:t>
       </w:r>
     </w:p>
-    <w:bookmarkEnd w:id="95"/>
-    <w:bookmarkStart w:id="96" w:name="ref-filgueira2008_novo"/>
+    <w:bookmarkEnd w:id="102"/>
+    <w:bookmarkStart w:id="104" w:name="ref-Fernandez2022_polyacrylamide"/>
     <w:p>
       <w:pPr>
         <w:pStyle w:val="Bibliografia"/>
       </w:pPr>
       <w:r>
-        <w:t xml:space="preserve">Filgueira, F. A. R. 2008.</w:t>
+        <w:t xml:space="preserve">Fernández, P. L., Behrends Kraemer, F., Sabatté, L., Guiroy, J., &amp; Gutierrez Boem, F. (2022). Superabsorbent Polyacrylamide Effects on Hydrophysical Soil Properties and Plant Biomass in a Sandy Loam Soil.</w:t>
+      </w:r>
+      <w:r>
+        <w:t xml:space="preserve"> </w:t>
+      </w:r>
+      <w:r>
+        <w:rPr>
+          <w:i/>
+          <w:iCs/>
+        </w:rPr>
+        <w:t xml:space="preserve">Communications in Soil Science and Plant Analysis</w:t>
+      </w:r>
+      <w:r>
+        <w:t xml:space="preserve">,</w:t>
+      </w:r>
+      <w:r>
+        <w:t xml:space="preserve"> </w:t>
+      </w:r>
+      <w:r>
+        <w:rPr>
+          <w:i/>
+          <w:iCs/>
+        </w:rPr>
+        <w:t xml:space="preserve">53</w:t>
+      </w:r>
+      <w:r>
+        <w:t xml:space="preserve">(21), 2892–2906.</w:t>
+      </w:r>
+      <w:r>
+        <w:t xml:space="preserve"> </w:t>
+      </w:r>
+      <w:hyperlink r:id="rId103">
+        <w:r>
+          <w:rPr>
+            <w:rStyle w:val="Hyperlink"/>
+          </w:rPr>
+          <w:t xml:space="preserve">https://doi.org/10.1080/00103624.2022.2096233</w:t>
+        </w:r>
+      </w:hyperlink>
+    </w:p>
+    <w:bookmarkEnd w:id="104"/>
+    <w:bookmarkStart w:id="105" w:name="ref-filgueira2008_novo"/>
+    <w:p>
+      <w:pPr>
+        <w:pStyle w:val="Bibliografia"/>
+      </w:pPr>
+      <w:r>
+        <w:t xml:space="preserve">Filgueira, F. A. R. (2008).</w:t>
       </w:r>
       <w:r>
         <w:t xml:space="preserve"> </w:t>
@@ -6546,26 +7026,20 @@
         <w:t xml:space="preserve">Novo manual de olericultura: agrotecnologia moderna na produ��o e comercializa��o de hortali�as</w:t>
       </w:r>
       <w:r>
-        <w:t xml:space="preserve">. 3º ed. UFV.</w:t>
-      </w:r>
-    </w:p>
-    <w:bookmarkEnd w:id="96"/>
-    <w:bookmarkStart w:id="97" w:name="ref-ghosh2009_suitability"/>
+        <w:t xml:space="preserve"> </w:t>
+      </w:r>
+      <w:r>
+        <w:t xml:space="preserve">(3º ed.). UFV.</w:t>
+      </w:r>
+    </w:p>
+    <w:bookmarkEnd w:id="105"/>
+    <w:bookmarkStart w:id="106" w:name="ref-ghosh2009_suitability"/>
     <w:p>
       <w:pPr>
         <w:pStyle w:val="Bibliografia"/>
       </w:pPr>
       <w:r>
-        <w:t xml:space="preserve">Ghosh, M, P. K. Choudhury, e T Sanyal. 2009.</w:t>
-      </w:r>
-      <w:r>
-        <w:t xml:space="preserve"> </w:t>
-      </w:r>
-      <w:r>
-        <w:t xml:space="preserve">“Suitability of natural fibres in geotextile applications”</w:t>
-      </w:r>
-      <w:r>
-        <w:t xml:space="preserve">.</w:t>
+        <w:t xml:space="preserve">Ghosh, M., Choudhury, P. K., &amp; Sanyal, T. (2009). Suitability of natural fibres in geotextile applications.</w:t>
       </w:r>
       <w:r>
         <w:t xml:space="preserve"> </w:t>
@@ -6581,23 +7055,14 @@
         <w:t xml:space="preserve">, 497–501.</w:t>
       </w:r>
     </w:p>
-    <w:bookmarkEnd w:id="97"/>
-    <w:bookmarkStart w:id="99" w:name="ref-Giupponi2019HowProposals"/>
+    <w:bookmarkEnd w:id="106"/>
+    <w:bookmarkStart w:id="108" w:name="ref-Giupponi2019HowProposals"/>
     <w:p>
       <w:pPr>
         <w:pStyle w:val="Bibliografia"/>
       </w:pPr>
       <w:r>
-        <w:t xml:space="preserve">Giupponi, Luca, Gigliola Borgonovo, Annamaria Giorgi, e Gian Battista Bischetti. 2019.</w:t>
-      </w:r>
-      <w:r>
-        <w:t xml:space="preserve"> </w:t>
-      </w:r>
-      <w:r>
-        <w:t xml:space="preserve">“How to renew soil bioengineering for slope stabilization: some proposals”</w:t>
-      </w:r>
-      <w:r>
-        <w:t xml:space="preserve">.</w:t>
+        <w:t xml:space="preserve">Giupponi, L., Borgonovo, G., Giorgi, A., &amp; Bischetti, G. B. (2019). How to renew soil bioengineering for slope stabilization: some proposals.</w:t>
       </w:r>
       <w:r>
         <w:t xml:space="preserve"> </w:t>
@@ -6610,15 +7075,25 @@
         <w:t xml:space="preserve">Landscape and Ecological Engineering</w:t>
       </w:r>
       <w:r>
-        <w:t xml:space="preserve"> </w:t>
-      </w:r>
-      <w:r>
-        <w:t xml:space="preserve">15 (1): 37–50.</w:t>
-      </w:r>
-      <w:r>
-        <w:t xml:space="preserve"> </w:t>
-      </w:r>
-      <w:hyperlink r:id="rId98">
+        <w:t xml:space="preserve">,</w:t>
+      </w:r>
+      <w:r>
+        <w:t xml:space="preserve"> </w:t>
+      </w:r>
+      <w:r>
+        <w:rPr>
+          <w:i/>
+          <w:iCs/>
+        </w:rPr>
+        <w:t xml:space="preserve">15</w:t>
+      </w:r>
+      <w:r>
+        <w:t xml:space="preserve">(1), 37–50.</w:t>
+      </w:r>
+      <w:r>
+        <w:t xml:space="preserve"> </w:t>
+      </w:r>
+      <w:hyperlink r:id="rId107">
         <w:r>
           <w:rPr>
             <w:rStyle w:val="Hyperlink"/>
@@ -6626,18 +7101,15 @@
           <w:t xml:space="preserve">https://doi.org/10.1007/s11355-018-0359-9</w:t>
         </w:r>
       </w:hyperlink>
-      <w:r>
-        <w:t xml:space="preserve">.</w:t>
-      </w:r>
-    </w:p>
-    <w:bookmarkEnd w:id="99"/>
-    <w:bookmarkStart w:id="100" w:name="ref-grimes2019_trichoderma"/>
+    </w:p>
+    <w:bookmarkEnd w:id="108"/>
+    <w:bookmarkStart w:id="109" w:name="ref-grimes2019_trichoderma"/>
     <w:p>
       <w:pPr>
         <w:pStyle w:val="Bibliografia"/>
       </w:pPr>
       <w:r>
-        <w:t xml:space="preserve">Grimes, R. 2019.</w:t>
+        <w:t xml:space="preserve">Grimes, R. (2019).</w:t>
       </w:r>
       <w:r>
         <w:t xml:space="preserve"> </w:t>
@@ -6653,23 +7125,14 @@
         <w:t xml:space="preserve">.</w:t>
       </w:r>
     </w:p>
-    <w:bookmarkEnd w:id="100"/>
-    <w:bookmarkStart w:id="101" w:name="ref-hadad2018_longterm"/>
+    <w:bookmarkEnd w:id="109"/>
+    <w:bookmarkStart w:id="110" w:name="ref-hadad2018_longterm"/>
     <w:p>
       <w:pPr>
         <w:pStyle w:val="Bibliografia"/>
       </w:pPr>
       <w:r>
-        <w:t xml:space="preserve">Hadad, H. R., M. de las M. Mufarrege, G. A. Di Luca, e M. A. Maine. 2018.</w:t>
-      </w:r>
-      <w:r>
-        <w:t xml:space="preserve"> </w:t>
-      </w:r>
-      <w:r>
-        <w:t xml:space="preserve">“Long-term study of Cr, Ni, Zn, and P distribution in Typha domingensis in constructed wetlands”</w:t>
-      </w:r>
-      <w:r>
-        <w:t xml:space="preserve">.</w:t>
+        <w:t xml:space="preserve">Hadad, H. R., Mufarrege, M. de las M., Di Luca, G. A., &amp; Maine, M. A. (2018). Long-term study of Cr, Ni, Zn, and P distribution in Typha domingensis in constructed wetlands.</w:t>
       </w:r>
       <w:r>
         <w:t xml:space="preserve"> </w:t>
@@ -6682,29 +7145,30 @@
         <w:t xml:space="preserve">Environmental Science and Pollution Research</w:t>
       </w:r>
       <w:r>
-        <w:t xml:space="preserve"> </w:t>
-      </w:r>
-      <w:r>
-        <w:t xml:space="preserve">25: 18130–37.</w:t>
-      </w:r>
-    </w:p>
-    <w:bookmarkEnd w:id="101"/>
-    <w:bookmarkStart w:id="102" w:name="ref-haiming2020_microbial"/>
+        <w:t xml:space="preserve">,</w:t>
+      </w:r>
+      <w:r>
+        <w:t xml:space="preserve"> </w:t>
+      </w:r>
+      <w:r>
+        <w:rPr>
+          <w:i/>
+          <w:iCs/>
+        </w:rPr>
+        <w:t xml:space="preserve">25</w:t>
+      </w:r>
+      <w:r>
+        <w:t xml:space="preserve">, 18130–18137.</w:t>
+      </w:r>
+    </w:p>
+    <w:bookmarkEnd w:id="110"/>
+    <w:bookmarkStart w:id="111" w:name="ref-haiming2020_microbial"/>
     <w:p>
       <w:pPr>
         <w:pStyle w:val="Bibliografia"/>
       </w:pPr>
       <w:r>
-        <w:t xml:space="preserve">Haiming, T, X Xiaoping, L Chao, et al. 2020.</w:t>
-      </w:r>
-      <w:r>
-        <w:t xml:space="preserve"> </w:t>
-      </w:r>
-      <w:r>
-        <w:t xml:space="preserve">“Microbial carbon source utilization in rice rhizosphere with manure N input”</w:t>
-      </w:r>
-      <w:r>
-        <w:t xml:space="preserve">.</w:t>
+        <w:t xml:space="preserve">Haiming, T., Xiaoping, X., Chao, L., Xiaochen, P., Kaikai, C., Weiyan, L., &amp; Ke, W. (2020). Microbial carbon source utilization in rice rhizosphere with manure N input.</w:t>
       </w:r>
       <w:r>
         <w:t xml:space="preserve"> </w:t>
@@ -6717,29 +7181,30 @@
         <w:t xml:space="preserve">Scientific Reports</w:t>
       </w:r>
       <w:r>
-        <w:t xml:space="preserve"> </w:t>
-      </w:r>
-      <w:r>
-        <w:t xml:space="preserve">10: 1–9.</w:t>
-      </w:r>
-    </w:p>
-    <w:bookmarkEnd w:id="102"/>
-    <w:bookmarkStart w:id="103" w:name="ref-hegazy2011_phytoremediation"/>
+        <w:t xml:space="preserve">,</w:t>
+      </w:r>
+      <w:r>
+        <w:t xml:space="preserve"> </w:t>
+      </w:r>
+      <w:r>
+        <w:rPr>
+          <w:i/>
+          <w:iCs/>
+        </w:rPr>
+        <w:t xml:space="preserve">10</w:t>
+      </w:r>
+      <w:r>
+        <w:t xml:space="preserve">, 1–9.</w:t>
+      </w:r>
+    </w:p>
+    <w:bookmarkEnd w:id="111"/>
+    <w:bookmarkStart w:id="112" w:name="ref-hegazy2011_phytoremediation"/>
     <w:p>
       <w:pPr>
         <w:pStyle w:val="Bibliografia"/>
       </w:pPr>
       <w:r>
-        <w:t xml:space="preserve">Hegazy, A. K., N. T. Abdel-Ghani, e G. A. El-Chaghaby. 2011.</w:t>
-      </w:r>
-      <w:r>
-        <w:t xml:space="preserve"> </w:t>
-      </w:r>
-      <w:r>
-        <w:t xml:space="preserve">“Phytoremediation of industrial wastewater by Typha domingensis”</w:t>
-      </w:r>
-      <w:r>
-        <w:t xml:space="preserve">.</w:t>
+        <w:t xml:space="preserve">Hegazy, A. K., Abdel-Ghani, N. T., &amp; El-Chaghaby, G. A. (2011). Phytoremediation of industrial wastewater by Typha domingensis.</w:t>
       </w:r>
       <w:r>
         <w:t xml:space="preserve"> </w:t>
@@ -6752,20 +7217,30 @@
         <w:t xml:space="preserve">International Journal of Environmental Science &amp; Technology</w:t>
       </w:r>
       <w:r>
-        <w:t xml:space="preserve"> </w:t>
-      </w:r>
-      <w:r>
-        <w:t xml:space="preserve">8: 639–48.</w:t>
-      </w:r>
-    </w:p>
-    <w:bookmarkEnd w:id="103"/>
-    <w:bookmarkStart w:id="104" w:name="ref-hsu1996_multiplecomparisons"/>
+        <w:t xml:space="preserve">,</w:t>
+      </w:r>
+      <w:r>
+        <w:t xml:space="preserve"> </w:t>
+      </w:r>
+      <w:r>
+        <w:rPr>
+          <w:i/>
+          <w:iCs/>
+        </w:rPr>
+        <w:t xml:space="preserve">8</w:t>
+      </w:r>
+      <w:r>
+        <w:t xml:space="preserve">, 639–648.</w:t>
+      </w:r>
+    </w:p>
+    <w:bookmarkEnd w:id="112"/>
+    <w:bookmarkStart w:id="113" w:name="ref-hsu1996_multiplecomparisons"/>
     <w:p>
       <w:pPr>
         <w:pStyle w:val="Bibliografia"/>
       </w:pPr>
       <w:r>
-        <w:t xml:space="preserve">Hsu, J. C. 1996.</w:t>
+        <w:t xml:space="preserve">Hsu, J. C. (1996).</w:t>
       </w:r>
       <w:r>
         <w:t xml:space="preserve"> </w:t>
@@ -6781,23 +7256,14 @@
         <w:t xml:space="preserve">. Chapman; Hall.</w:t>
       </w:r>
     </w:p>
-    <w:bookmarkEnd w:id="104"/>
-    <w:bookmarkStart w:id="105" w:name="ref-inderjit1996_phenolics"/>
+    <w:bookmarkEnd w:id="113"/>
+    <w:bookmarkStart w:id="114" w:name="ref-inderjit1996_phenolics"/>
     <w:p>
       <w:pPr>
         <w:pStyle w:val="Bibliografia"/>
       </w:pPr>
       <w:r>
-        <w:t xml:space="preserve">Inderjit. 1996.</w:t>
-      </w:r>
-      <w:r>
-        <w:t xml:space="preserve"> </w:t>
-      </w:r>
-      <w:r>
-        <w:t xml:space="preserve">“Plant phenolics in allelopathy”</w:t>
-      </w:r>
-      <w:r>
-        <w:t xml:space="preserve">.</w:t>
+        <w:t xml:space="preserve">Inderjit. (1996). Plant phenolics in allelopathy.</w:t>
       </w:r>
       <w:r>
         <w:t xml:space="preserve"> </w:t>
@@ -6810,29 +7276,30 @@
         <w:t xml:space="preserve">The Botanical Review</w:t>
       </w:r>
       <w:r>
-        <w:t xml:space="preserve"> </w:t>
-      </w:r>
-      <w:r>
-        <w:t xml:space="preserve">62: 186–202.</w:t>
-      </w:r>
-    </w:p>
-    <w:bookmarkEnd w:id="105"/>
-    <w:bookmarkStart w:id="106" w:name="ref-jimenez2021_soilphysical"/>
+        <w:t xml:space="preserve">,</w:t>
+      </w:r>
+      <w:r>
+        <w:t xml:space="preserve"> </w:t>
+      </w:r>
+      <w:r>
+        <w:rPr>
+          <w:i/>
+          <w:iCs/>
+        </w:rPr>
+        <w:t xml:space="preserve">62</w:t>
+      </w:r>
+      <w:r>
+        <w:t xml:space="preserve">, 186–202.</w:t>
+      </w:r>
+    </w:p>
+    <w:bookmarkEnd w:id="114"/>
+    <w:bookmarkStart w:id="115" w:name="ref-jimenez2021_soilphysical"/>
     <w:p>
       <w:pPr>
         <w:pStyle w:val="Bibliografia"/>
       </w:pPr>
       <w:r>
-        <w:t xml:space="preserve">Jimenez, K. J., M. M. Rolim, R. P. de Lima, R. Q. Cavalcanti, Ê. F. F. Silva, e E. M. R. Pedrosa. 2021.</w:t>
-      </w:r>
-      <w:r>
-        <w:t xml:space="preserve"> </w:t>
-      </w:r>
-      <w:r>
-        <w:t xml:space="preserve">“Soil physical indicators of a sugarcane field under successive mechanised harvests”</w:t>
-      </w:r>
-      <w:r>
-        <w:t xml:space="preserve">.</w:t>
+        <w:t xml:space="preserve">Jimenez, K. J., Rolim, M. M., Lima, R. P. de, Cavalcanti, R. Q., Silva, Ê. F. F., &amp; Pedrosa, E. M. R. (2021). Soil physical indicators of a sugarcane field under successive mechanised harvests.</w:t>
       </w:r>
       <w:r>
         <w:t xml:space="preserve"> </w:t>
@@ -6845,29 +7312,30 @@
         <w:t xml:space="preserve">Sugar Tech</w:t>
       </w:r>
       <w:r>
-        <w:t xml:space="preserve"> </w:t>
-      </w:r>
-      <w:r>
-        <w:t xml:space="preserve">23: 811–18.</w:t>
-      </w:r>
-    </w:p>
-    <w:bookmarkEnd w:id="106"/>
-    <w:bookmarkStart w:id="107" w:name="ref-kamali2022_typha"/>
+        <w:t xml:space="preserve">,</w:t>
+      </w:r>
+      <w:r>
+        <w:t xml:space="preserve"> </w:t>
+      </w:r>
+      <w:r>
+        <w:rPr>
+          <w:i/>
+          <w:iCs/>
+        </w:rPr>
+        <w:t xml:space="preserve">23</w:t>
+      </w:r>
+      <w:r>
+        <w:t xml:space="preserve">, 811–818.</w:t>
+      </w:r>
+    </w:p>
+    <w:bookmarkEnd w:id="115"/>
+    <w:bookmarkStart w:id="116" w:name="ref-kamali2022_typha"/>
     <w:p>
       <w:pPr>
         <w:pStyle w:val="Bibliografia"/>
       </w:pPr>
       <w:r>
-        <w:t xml:space="preserve">Kamali Moghaddam, M. 2022.</w:t>
-      </w:r>
-      <w:r>
-        <w:t xml:space="preserve"> </w:t>
-      </w:r>
-      <w:r>
-        <w:t xml:space="preserve">“Typha leaves fiber and its composites: a review”</w:t>
-      </w:r>
-      <w:r>
-        <w:t xml:space="preserve">.</w:t>
+        <w:t xml:space="preserve">Kamali Moghaddam, M. (2022). Typha leaves fiber and its composites: a review.</w:t>
       </w:r>
       <w:r>
         <w:t xml:space="preserve"> </w:t>
@@ -6880,29 +7348,30 @@
         <w:t xml:space="preserve">Journal of Natural Fibers</w:t>
       </w:r>
       <w:r>
-        <w:t xml:space="preserve"> </w:t>
-      </w:r>
-      <w:r>
-        <w:t xml:space="preserve">19: 4993–5007.</w:t>
-      </w:r>
-    </w:p>
-    <w:bookmarkEnd w:id="107"/>
-    <w:bookmarkStart w:id="108" w:name="ref-kausar2019_interpenetrating"/>
+        <w:t xml:space="preserve">,</w:t>
+      </w:r>
+      <w:r>
+        <w:t xml:space="preserve"> </w:t>
+      </w:r>
+      <w:r>
+        <w:rPr>
+          <w:i/>
+          <w:iCs/>
+        </w:rPr>
+        <w:t xml:space="preserve">19</w:t>
+      </w:r>
+      <w:r>
+        <w:t xml:space="preserve">, 4993–5007.</w:t>
+      </w:r>
+    </w:p>
+    <w:bookmarkEnd w:id="116"/>
+    <w:bookmarkStart w:id="117" w:name="ref-kausar2019_interpenetrating"/>
     <w:p>
       <w:pPr>
         <w:pStyle w:val="Bibliografia"/>
       </w:pPr>
       <w:r>
-        <w:t xml:space="preserve">Kausar, A. 2019.</w:t>
-      </w:r>
-      <w:r>
-        <w:t xml:space="preserve"> </w:t>
-      </w:r>
-      <w:r>
-        <w:t xml:space="preserve">“Interpenetrating polymer network of polyurethane/epoxy: fundamentals and advancements”</w:t>
-      </w:r>
-      <w:r>
-        <w:t xml:space="preserve">.</w:t>
+        <w:t xml:space="preserve">Kausar, A. (2019). Interpenetrating polymer network of polyurethane/epoxy: fundamentals and advancements.</w:t>
       </w:r>
       <w:r>
         <w:t xml:space="preserve"> </w:t>
@@ -6929,20 +7398,30 @@
         <w:t xml:space="preserve">Plastics Technology and Materials</w:t>
       </w:r>
       <w:r>
-        <w:t xml:space="preserve"> </w:t>
-      </w:r>
-      <w:r>
-        <w:t xml:space="preserve">58: 691–706.</w:t>
-      </w:r>
-    </w:p>
-    <w:bookmarkEnd w:id="108"/>
-    <w:bookmarkStart w:id="109" w:name="ref-koerner2012_designing"/>
+        <w:t xml:space="preserve">,</w:t>
+      </w:r>
+      <w:r>
+        <w:t xml:space="preserve"> </w:t>
+      </w:r>
+      <w:r>
+        <w:rPr>
+          <w:i/>
+          <w:iCs/>
+        </w:rPr>
+        <w:t xml:space="preserve">58</w:t>
+      </w:r>
+      <w:r>
+        <w:t xml:space="preserve">, 691–706.</w:t>
+      </w:r>
+    </w:p>
+    <w:bookmarkEnd w:id="117"/>
+    <w:bookmarkStart w:id="118" w:name="ref-koerner2012_designing"/>
     <w:p>
       <w:pPr>
         <w:pStyle w:val="Bibliografia"/>
       </w:pPr>
       <w:r>
-        <w:t xml:space="preserve">Koerner, R. M. 2012.</w:t>
+        <w:t xml:space="preserve">Koerner, R. M. (2012).</w:t>
       </w:r>
       <w:r>
         <w:t xml:space="preserve"> </w:t>
@@ -6958,14 +7437,14 @@
         <w:t xml:space="preserve">. Xlibris Corporation.</w:t>
       </w:r>
     </w:p>
-    <w:bookmarkEnd w:id="109"/>
-    <w:bookmarkStart w:id="110" w:name="ref-koppen1936_klimate"/>
+    <w:bookmarkEnd w:id="118"/>
+    <w:bookmarkStart w:id="119" w:name="ref-koppen1936_klimate"/>
     <w:p>
       <w:pPr>
         <w:pStyle w:val="Bibliografia"/>
       </w:pPr>
       <w:r>
-        <w:t xml:space="preserve">Koppen, W. 1936.</w:t>
+        <w:t xml:space="preserve">Koppen, W. (1936).</w:t>
       </w:r>
       <w:r>
         <w:t xml:space="preserve"> </w:t>
@@ -6981,14 +7460,14 @@
         <w:t xml:space="preserve">. Handbuch der klimatologie.</w:t>
       </w:r>
     </w:p>
-    <w:bookmarkEnd w:id="110"/>
-    <w:bookmarkStart w:id="111" w:name="ref-labouriau1983_germinacao"/>
+    <w:bookmarkEnd w:id="119"/>
+    <w:bookmarkStart w:id="120" w:name="ref-labouriau1983_germinacao"/>
     <w:p>
       <w:pPr>
         <w:pStyle w:val="Bibliografia"/>
       </w:pPr>
       <w:r>
-        <w:t xml:space="preserve">Labouriau, G. 1983.</w:t>
+        <w:t xml:space="preserve">Labouriau, G. (1983).</w:t>
       </w:r>
       <w:r>
         <w:t xml:space="preserve"> </w:t>
@@ -7004,23 +7483,14 @@
         <w:t xml:space="preserve">. UnB.</w:t>
       </w:r>
     </w:p>
-    <w:bookmarkEnd w:id="111"/>
-    <w:bookmarkStart w:id="112" w:name="ref-liu2020_borax"/>
+    <w:bookmarkEnd w:id="120"/>
+    <w:bookmarkStart w:id="121" w:name="ref-liu2020_borax"/>
     <w:p>
       <w:pPr>
         <w:pStyle w:val="Bibliografia"/>
       </w:pPr>
       <w:r>
-        <w:t xml:space="preserve">Liu, C, F Lei, P Li, J Jiang, e K Wang. 2020.</w:t>
-      </w:r>
-      <w:r>
-        <w:t xml:space="preserve"> </w:t>
-      </w:r>
-      <w:r>
-        <w:t xml:space="preserve">“Borax crosslinked fenugreek galactomannan hydrogel as water-retaining agent”</w:t>
-      </w:r>
-      <w:r>
-        <w:t xml:space="preserve">.</w:t>
+        <w:t xml:space="preserve">Liu, C., Lei, F., Li, P., Jiang, J., &amp; Wang, K. (2020). Borax crosslinked fenugreek galactomannan hydrogel as water-retaining agent.</w:t>
       </w:r>
       <w:r>
         <w:t xml:space="preserve"> </w:t>
@@ -7033,29 +7503,30 @@
         <w:t xml:space="preserve">Carbohydrate Polymers</w:t>
       </w:r>
       <w:r>
-        <w:t xml:space="preserve"> </w:t>
-      </w:r>
-      <w:r>
-        <w:t xml:space="preserve">236: 116100.</w:t>
-      </w:r>
-    </w:p>
-    <w:bookmarkEnd w:id="112"/>
-    <w:bookmarkStart w:id="113" w:name="ref-lucini2018_biostimulant"/>
+        <w:t xml:space="preserve">,</w:t>
+      </w:r>
+      <w:r>
+        <w:t xml:space="preserve"> </w:t>
+      </w:r>
+      <w:r>
+        <w:rPr>
+          <w:i/>
+          <w:iCs/>
+        </w:rPr>
+        <w:t xml:space="preserve">236</w:t>
+      </w:r>
+      <w:r>
+        <w:t xml:space="preserve">, 116100.</w:t>
+      </w:r>
+    </w:p>
+    <w:bookmarkEnd w:id="121"/>
+    <w:bookmarkStart w:id="122" w:name="ref-lucini2018_biostimulant"/>
     <w:p>
       <w:pPr>
         <w:pStyle w:val="Bibliografia"/>
       </w:pPr>
       <w:r>
-        <w:t xml:space="preserve">Lucini, L, Y Rouphael, M Cardarelli, P Bonini, C Baffi, e G Colla. 2018.</w:t>
-      </w:r>
-      <w:r>
-        <w:t xml:space="preserve"> </w:t>
-      </w:r>
-      <w:r>
-        <w:t xml:space="preserve">“Vegetal biopolymer-based biostimulant promoted root growth in melon”</w:t>
-      </w:r>
-      <w:r>
-        <w:t xml:space="preserve">.</w:t>
+        <w:t xml:space="preserve">Lucini, L., Rouphael, Y., Cardarelli, M., Bonini, P., Baffi, C., &amp; Colla, G. (2018). Vegetal biopolymer-based biostimulant promoted root growth in melon.</w:t>
       </w:r>
       <w:r>
         <w:t xml:space="preserve"> </w:t>
@@ -7068,29 +7539,30 @@
         <w:t xml:space="preserve">Frontiers in Plant Science</w:t>
       </w:r>
       <w:r>
-        <w:t xml:space="preserve"> </w:t>
-      </w:r>
-      <w:r>
-        <w:t xml:space="preserve">9.</w:t>
-      </w:r>
-    </w:p>
-    <w:bookmarkEnd w:id="113"/>
-    <w:bookmarkStart w:id="114" w:name="ref-luligo2024_aloevera"/>
+        <w:t xml:space="preserve">,</w:t>
+      </w:r>
+      <w:r>
+        <w:t xml:space="preserve"> </w:t>
+      </w:r>
+      <w:r>
+        <w:rPr>
+          <w:i/>
+          <w:iCs/>
+        </w:rPr>
+        <w:t xml:space="preserve">9</w:t>
+      </w:r>
+      <w:r>
+        <w:t xml:space="preserve">.</w:t>
+      </w:r>
+    </w:p>
+    <w:bookmarkEnd w:id="122"/>
+    <w:bookmarkStart w:id="123" w:name="ref-luligo2024_aloevera"/>
     <w:p>
       <w:pPr>
         <w:pStyle w:val="Bibliografia"/>
       </w:pPr>
       <w:r>
-        <w:t xml:space="preserve">Luligo-Montealegre, W. E., S Prado-Alzate, A Ayala-Aponte, D. F. Tirado, e L Serna-Cock. 2024.</w:t>
-      </w:r>
-      <w:r>
-        <w:t xml:space="preserve"> </w:t>
-      </w:r>
-      <w:r>
-        <w:t xml:space="preserve">“Aloe vera cuticle as an organic water-retaining agent”</w:t>
-      </w:r>
-      <w:r>
-        <w:t xml:space="preserve">.</w:t>
+        <w:t xml:space="preserve">Luligo-Montealegre, W. E., Prado-Alzate, S., Ayala-Aponte, A., Tirado, D. F., &amp; Serna-Cock, L. (2024). Aloe vera cuticle as an organic water-retaining agent.</w:t>
       </w:r>
       <w:r>
         <w:t xml:space="preserve"> </w:t>
@@ -7103,29 +7575,30 @@
         <w:t xml:space="preserve">Horticulturae</w:t>
       </w:r>
       <w:r>
-        <w:t xml:space="preserve"> </w:t>
-      </w:r>
-      <w:r>
-        <w:t xml:space="preserve">10: 797.</w:t>
-      </w:r>
-    </w:p>
-    <w:bookmarkEnd w:id="114"/>
-    <w:bookmarkStart w:id="115" w:name="ref-maguire1962_speed"/>
+        <w:t xml:space="preserve">,</w:t>
+      </w:r>
+      <w:r>
+        <w:t xml:space="preserve"> </w:t>
+      </w:r>
+      <w:r>
+        <w:rPr>
+          <w:i/>
+          <w:iCs/>
+        </w:rPr>
+        <w:t xml:space="preserve">10</w:t>
+      </w:r>
+      <w:r>
+        <w:t xml:space="preserve">, 797.</w:t>
+      </w:r>
+    </w:p>
+    <w:bookmarkEnd w:id="123"/>
+    <w:bookmarkStart w:id="124" w:name="ref-maguire1962_speed"/>
     <w:p>
       <w:pPr>
         <w:pStyle w:val="Bibliografia"/>
       </w:pPr>
       <w:r>
-        <w:t xml:space="preserve">Maguire, J. D. 1962.</w:t>
-      </w:r>
-      <w:r>
-        <w:t xml:space="preserve"> </w:t>
-      </w:r>
-      <w:r>
-        <w:t xml:space="preserve">“Speed of germination–aid in selection and evaluation for seedling emergence and vigor”</w:t>
-      </w:r>
-      <w:r>
-        <w:t xml:space="preserve">.</w:t>
+        <w:t xml:space="preserve">Maguire, J. D. (1962). Speed of germination–aid in selection and evaluation for seedling emergence and vigor.</w:t>
       </w:r>
       <w:r>
         <w:t xml:space="preserve"> </w:t>
@@ -7138,20 +7611,30 @@
         <w:t xml:space="preserve">Crop Science</w:t>
       </w:r>
       <w:r>
-        <w:t xml:space="preserve"> </w:t>
-      </w:r>
-      <w:r>
-        <w:t xml:space="preserve">2: 176–77.</w:t>
-      </w:r>
-    </w:p>
-    <w:bookmarkEnd w:id="115"/>
-    <w:bookmarkStart w:id="116" w:name="ref-mapa2012_rnc_rucula"/>
+        <w:t xml:space="preserve">,</w:t>
+      </w:r>
+      <w:r>
+        <w:t xml:space="preserve"> </w:t>
+      </w:r>
+      <w:r>
+        <w:rPr>
+          <w:i/>
+          <w:iCs/>
+        </w:rPr>
+        <w:t xml:space="preserve">2</w:t>
+      </w:r>
+      <w:r>
+        <w:t xml:space="preserve">, 176–177.</w:t>
+      </w:r>
+    </w:p>
+    <w:bookmarkEnd w:id="124"/>
+    <w:bookmarkStart w:id="125" w:name="ref-mapa2012_rnc_rucula"/>
     <w:p>
       <w:pPr>
         <w:pStyle w:val="Bibliografia"/>
       </w:pPr>
       <w:r>
-        <w:t xml:space="preserve">MAPA. 2012.</w:t>
+        <w:t xml:space="preserve">MAPA. (2012).</w:t>
       </w:r>
       <w:r>
         <w:t xml:space="preserve"> </w:t>
@@ -7167,23 +7650,14 @@
         <w:t xml:space="preserve">.</w:t>
       </w:r>
     </w:p>
-    <w:bookmarkEnd w:id="116"/>
-    <w:bookmarkStart w:id="117" w:name="ref-maslinda2017_effect"/>
+    <w:bookmarkEnd w:id="125"/>
+    <w:bookmarkStart w:id="126" w:name="ref-maslinda2017_effect"/>
     <w:p>
       <w:pPr>
         <w:pStyle w:val="Bibliografia"/>
       </w:pPr>
       <w:r>
-        <w:t xml:space="preserve">Maslinda, A. B., M. S. Abdul Majid, M. J. M. Ridzuan, M Afendi, e A. G. Gibson. 2017.</w:t>
-      </w:r>
-      <w:r>
-        <w:t xml:space="preserve"> </w:t>
-      </w:r>
-      <w:r>
-        <w:t xml:space="preserve">“Effect of water absorption on mechanical properties of hybrid cellulosic fibre epoxy composites”</w:t>
-      </w:r>
-      <w:r>
-        <w:t xml:space="preserve">.</w:t>
+        <w:t xml:space="preserve">Maslinda, A. B., Abdul Majid, M. S., Ridzuan, M. J. M., Afendi, M., &amp; Gibson, A. G. (2017). Effect of water absorption on mechanical properties of hybrid cellulosic fibre epoxy composites.</w:t>
       </w:r>
       <w:r>
         <w:t xml:space="preserve"> </w:t>
@@ -7196,29 +7670,30 @@
         <w:t xml:space="preserve">Composite Structures</w:t>
       </w:r>
       <w:r>
-        <w:t xml:space="preserve"> </w:t>
-      </w:r>
-      <w:r>
-        <w:t xml:space="preserve">167: 227–37.</w:t>
-      </w:r>
-    </w:p>
-    <w:bookmarkEnd w:id="117"/>
-    <w:bookmarkStart w:id="118" w:name="ref-mirmostafaee2020a_allelopathic"/>
+        <w:t xml:space="preserve">,</w:t>
+      </w:r>
+      <w:r>
+        <w:t xml:space="preserve"> </w:t>
+      </w:r>
+      <w:r>
+        <w:rPr>
+          <w:i/>
+          <w:iCs/>
+        </w:rPr>
+        <w:t xml:space="preserve">167</w:t>
+      </w:r>
+      <w:r>
+        <w:t xml:space="preserve">, 227–237.</w:t>
+      </w:r>
+    </w:p>
+    <w:bookmarkEnd w:id="126"/>
+    <w:bookmarkStart w:id="127" w:name="ref-mirmostafaee2020a_allelopathic"/>
     <w:p>
       <w:pPr>
         <w:pStyle w:val="Bibliografia"/>
       </w:pPr>
       <w:r>
-        <w:t xml:space="preserve">Mirmostafaee, S, M Azizi, e Y Fujii. 2020.</w:t>
-      </w:r>
-      <w:r>
-        <w:t xml:space="preserve"> </w:t>
-      </w:r>
-      <w:r>
-        <w:t xml:space="preserve">“Allelopathic interaction of essential oils on seed germination and seedling growth of lettuce”</w:t>
-      </w:r>
-      <w:r>
-        <w:t xml:space="preserve">.</w:t>
+        <w:t xml:space="preserve">Mirmostafaee, S., Azizi, M., &amp; Fujii, Y. (2020). Allelopathic interaction of essential oils on seed germination and seedling growth of lettuce.</w:t>
       </w:r>
       <w:r>
         <w:t xml:space="preserve"> </w:t>
@@ -7231,29 +7706,30 @@
         <w:t xml:space="preserve">Agronomy</w:t>
       </w:r>
       <w:r>
-        <w:t xml:space="preserve"> </w:t>
-      </w:r>
-      <w:r>
-        <w:t xml:space="preserve">10: 163.</w:t>
-      </w:r>
-    </w:p>
-    <w:bookmarkEnd w:id="118"/>
-    <w:bookmarkStart w:id="120" w:name="ref-Mo2024"/>
+        <w:t xml:space="preserve">,</w:t>
+      </w:r>
+      <w:r>
+        <w:t xml:space="preserve"> </w:t>
+      </w:r>
+      <w:r>
+        <w:rPr>
+          <w:i/>
+          <w:iCs/>
+        </w:rPr>
+        <w:t xml:space="preserve">10</w:t>
+      </w:r>
+      <w:r>
+        <w:t xml:space="preserve">, 163.</w:t>
+      </w:r>
+    </w:p>
+    <w:bookmarkEnd w:id="127"/>
+    <w:bookmarkStart w:id="129" w:name="ref-Mo2024"/>
     <w:p>
       <w:pPr>
         <w:pStyle w:val="Bibliografia"/>
       </w:pPr>
       <w:r>
-        <w:t xml:space="preserve">Mo, Ya, Xiaoyue Huang, e Chuanqun Hu. 2024.</w:t>
-      </w:r>
-      <w:r>
-        <w:t xml:space="preserve"> </w:t>
-      </w:r>
-      <w:r>
-        <w:t xml:space="preserve">“Recent Advances in the Preparation and Application of Bio-Based Polyurethanes”</w:t>
-      </w:r>
-      <w:r>
-        <w:t xml:space="preserve">.</w:t>
+        <w:t xml:space="preserve">Mo, Y., Huang, X., &amp; Hu, C. (2024). Recent Advances in the Preparation and Application of Bio-Based Polyurethanes.</w:t>
       </w:r>
       <w:r>
         <w:t xml:space="preserve"> </w:t>
@@ -7266,15 +7742,25 @@
         <w:t xml:space="preserve">Polymers</w:t>
       </w:r>
       <w:r>
-        <w:t xml:space="preserve"> </w:t>
-      </w:r>
-      <w:r>
-        <w:t xml:space="preserve">16 (15): 2155.</w:t>
-      </w:r>
-      <w:r>
-        <w:t xml:space="preserve"> </w:t>
-      </w:r>
-      <w:hyperlink r:id="rId119">
+        <w:t xml:space="preserve">,</w:t>
+      </w:r>
+      <w:r>
+        <w:t xml:space="preserve"> </w:t>
+      </w:r>
+      <w:r>
+        <w:rPr>
+          <w:i/>
+          <w:iCs/>
+        </w:rPr>
+        <w:t xml:space="preserve">16</w:t>
+      </w:r>
+      <w:r>
+        <w:t xml:space="preserve">(15), 2155.</w:t>
+      </w:r>
+      <w:r>
+        <w:t xml:space="preserve"> </w:t>
+      </w:r>
+      <w:hyperlink r:id="rId128">
         <w:r>
           <w:rPr>
             <w:rStyle w:val="Hyperlink"/>
@@ -7282,27 +7768,15 @@
           <w:t xml:space="preserve">https://doi.org/10.3390/polym16152155</w:t>
         </w:r>
       </w:hyperlink>
-      <w:r>
-        <w:t xml:space="preserve">.</w:t>
-      </w:r>
-    </w:p>
-    <w:bookmarkEnd w:id="120"/>
-    <w:bookmarkStart w:id="121" w:name="ref-morrow2017_allelochemicals"/>
+    </w:p>
+    <w:bookmarkEnd w:id="129"/>
+    <w:bookmarkStart w:id="130" w:name="ref-morrow2017_allelochemicals"/>
     <w:p>
       <w:pPr>
         <w:pStyle w:val="Bibliografia"/>
       </w:pPr>
       <w:r>
-        <w:t xml:space="preserve">Morrow, K. M., K Bromhall, C. A. Motti, C. B. Munn, e D. G. Bourne. 2017.</w:t>
-      </w:r>
-      <w:r>
-        <w:t xml:space="preserve"> </w:t>
-      </w:r>
-      <w:r>
-        <w:t xml:space="preserve">“Allelochemicals produced by Lobophora macroalgae active against coral larvae”</w:t>
-      </w:r>
-      <w:r>
-        <w:t xml:space="preserve">.</w:t>
+        <w:t xml:space="preserve">Morrow, K. M., Bromhall, K., Motti, C. A., Munn, C. B., &amp; Bourne, D. G. (2017). Allelochemicals produced by Lobophora macroalgae active against coral larvae.</w:t>
       </w:r>
       <w:r>
         <w:t xml:space="preserve"> </w:t>
@@ -7315,29 +7789,30 @@
         <w:t xml:space="preserve">Applied and Environmental Microbiology</w:t>
       </w:r>
       <w:r>
-        <w:t xml:space="preserve"> </w:t>
-      </w:r>
-      <w:r>
-        <w:t xml:space="preserve">83.</w:t>
-      </w:r>
-    </w:p>
-    <w:bookmarkEnd w:id="121"/>
-    <w:bookmarkStart w:id="122" w:name="ref-muzell2016_allelopathy"/>
+        <w:t xml:space="preserve">,</w:t>
+      </w:r>
+      <w:r>
+        <w:t xml:space="preserve"> </w:t>
+      </w:r>
+      <w:r>
+        <w:rPr>
+          <w:i/>
+          <w:iCs/>
+        </w:rPr>
+        <w:t xml:space="preserve">83</w:t>
+      </w:r>
+      <w:r>
+        <w:t xml:space="preserve">.</w:t>
+      </w:r>
+    </w:p>
+    <w:bookmarkEnd w:id="130"/>
+    <w:bookmarkStart w:id="131" w:name="ref-muzell2016_allelopathy"/>
     <w:p>
       <w:pPr>
         <w:pStyle w:val="Bibliografia"/>
       </w:pPr>
       <w:r>
-        <w:t xml:space="preserve">Muzell Trezzi, M, R. A. Vidal, A. A. Balbinot Junior, H von Hertwig Bittencourt, e A. P. da Silva Souza Filho. 2016.</w:t>
-      </w:r>
-      <w:r>
-        <w:t xml:space="preserve"> </w:t>
-      </w:r>
-      <w:r>
-        <w:t xml:space="preserve">“Allelopathy: driving mechanisms in agriculture”</w:t>
-      </w:r>
-      <w:r>
-        <w:t xml:space="preserve">.</w:t>
+        <w:t xml:space="preserve">Muzell Trezzi, M., Vidal, R. A., Balbinot Junior, A. A., Hertwig Bittencourt, H. von, &amp; Silva Souza Filho, A. P. da. (2016). Allelopathy: driving mechanisms in agriculture.</w:t>
       </w:r>
       <w:r>
         <w:t xml:space="preserve"> </w:t>
@@ -7350,29 +7825,124 @@
         <w:t xml:space="preserve">Journal of Plant Interactions</w:t>
       </w:r>
       <w:r>
-        <w:t xml:space="preserve"> </w:t>
-      </w:r>
-      <w:r>
-        <w:t xml:space="preserve">11: 53–60.</w:t>
-      </w:r>
-    </w:p>
-    <w:bookmarkEnd w:id="122"/>
-    <w:bookmarkStart w:id="123" w:name="ref-oliveira2017_cadmium"/>
+        <w:t xml:space="preserve">,</w:t>
+      </w:r>
+      <w:r>
+        <w:t xml:space="preserve"> </w:t>
+      </w:r>
+      <w:r>
+        <w:rPr>
+          <w:i/>
+          <w:iCs/>
+        </w:rPr>
+        <w:t xml:space="preserve">11</w:t>
+      </w:r>
+      <w:r>
+        <w:t xml:space="preserve">, 53–60.</w:t>
+      </w:r>
+    </w:p>
+    <w:bookmarkEnd w:id="131"/>
+    <w:bookmarkStart w:id="133" w:name="ref-Nada2015_hydrogel"/>
     <w:p>
       <w:pPr>
         <w:pStyle w:val="Bibliografia"/>
       </w:pPr>
       <w:r>
-        <w:t xml:space="preserve">Oliveira, J. P. V., M. P. Pereira, V. P. Duarte, F. F. Corrêa, E. M. Castro, e F. J. Pereira. 2017.</w:t>
-      </w:r>
-      <w:r>
-        <w:t xml:space="preserve"> </w:t>
-      </w:r>
-      <w:r>
-        <w:t xml:space="preserve">“Cadmium tolerance of Typha domingensis related to growth and leaf morphophysiology”</w:t>
-      </w:r>
-      <w:r>
-        <w:t xml:space="preserve">.</w:t>
+        <w:t xml:space="preserve">Nada, W. M., &amp; Blumenstein, O. (2015). Characterization and Impact of Newly Synthesized Superabsorbent Hydrogel Nanocomposite on Water Retention Characteristics of Sandy Soil and Grass Seedling Growth.</w:t>
+      </w:r>
+      <w:r>
+        <w:t xml:space="preserve"> </w:t>
+      </w:r>
+      <w:r>
+        <w:rPr>
+          <w:i/>
+          <w:iCs/>
+        </w:rPr>
+        <w:t xml:space="preserve">International Journal of Soil Science</w:t>
+      </w:r>
+      <w:r>
+        <w:t xml:space="preserve">,</w:t>
+      </w:r>
+      <w:r>
+        <w:t xml:space="preserve"> </w:t>
+      </w:r>
+      <w:r>
+        <w:rPr>
+          <w:i/>
+          <w:iCs/>
+        </w:rPr>
+        <w:t xml:space="preserve">10</w:t>
+      </w:r>
+      <w:r>
+        <w:t xml:space="preserve">(4), 153–165.</w:t>
+      </w:r>
+      <w:r>
+        <w:t xml:space="preserve"> </w:t>
+      </w:r>
+      <w:hyperlink r:id="rId132">
+        <w:r>
+          <w:rPr>
+            <w:rStyle w:val="Hyperlink"/>
+          </w:rPr>
+          <w:t xml:space="preserve">https://doi.org/10.3923/ijss.2015.153.165</w:t>
+        </w:r>
+      </w:hyperlink>
+    </w:p>
+    <w:bookmarkEnd w:id="133"/>
+    <w:bookmarkStart w:id="135" w:name="ref-Neyshaburi2017_pcaWaterRetention"/>
+    <w:p>
+      <w:pPr>
+        <w:pStyle w:val="Bibliografia"/>
+      </w:pPr>
+      <w:r>
+        <w:t xml:space="preserve">Neyshaburi, M. R., Bayat, H., Rastgou, M., Mohammadi, K., Gregory, A. S., &amp; Nariman-Zadeh, N. (2017). Parametric Estimation of Water Retention Using Mgmdh Method and Principal Component Analysis.</w:t>
+      </w:r>
+      <w:r>
+        <w:t xml:space="preserve"> </w:t>
+      </w:r>
+      <w:r>
+        <w:rPr>
+          <w:i/>
+          <w:iCs/>
+        </w:rPr>
+        <w:t xml:space="preserve">Polish Journal of Soil Science</w:t>
+      </w:r>
+      <w:r>
+        <w:t xml:space="preserve">,</w:t>
+      </w:r>
+      <w:r>
+        <w:t xml:space="preserve"> </w:t>
+      </w:r>
+      <w:r>
+        <w:rPr>
+          <w:i/>
+          <w:iCs/>
+        </w:rPr>
+        <w:t xml:space="preserve">49</w:t>
+      </w:r>
+      <w:r>
+        <w:t xml:space="preserve">(1), 29.</w:t>
+      </w:r>
+      <w:r>
+        <w:t xml:space="preserve"> </w:t>
+      </w:r>
+      <w:hyperlink r:id="rId134">
+        <w:r>
+          <w:rPr>
+            <w:rStyle w:val="Hyperlink"/>
+          </w:rPr>
+          <w:t xml:space="preserve">https://doi.org/10.17951/pjss.2016.49.1.29</w:t>
+        </w:r>
+      </w:hyperlink>
+    </w:p>
+    <w:bookmarkEnd w:id="135"/>
+    <w:bookmarkStart w:id="136" w:name="ref-oliveira2017_cadmium"/>
+    <w:p>
+      <w:pPr>
+        <w:pStyle w:val="Bibliografia"/>
+      </w:pPr>
+      <w:r>
+        <w:t xml:space="preserve">Oliveira, J. P. V., Pereira, M. P., Duarte, V. P., Corrêa, F. F., Castro, E. M., &amp; Pereira, F. J. (2017). Cadmium tolerance of Typha domingensis related to growth and leaf morphophysiology.</w:t>
       </w:r>
       <w:r>
         <w:t xml:space="preserve"> </w:t>
@@ -7385,29 +7955,30 @@
         <w:t xml:space="preserve">Brazilian Journal of Biology</w:t>
       </w:r>
       <w:r>
-        <w:t xml:space="preserve"> </w:t>
-      </w:r>
-      <w:r>
-        <w:t xml:space="preserve">78: 509–16.</w:t>
-      </w:r>
-    </w:p>
-    <w:bookmarkEnd w:id="123"/>
-    <w:bookmarkStart w:id="124" w:name="ref-prambauer2019_biodegradable"/>
+        <w:t xml:space="preserve">,</w:t>
+      </w:r>
+      <w:r>
+        <w:t xml:space="preserve"> </w:t>
+      </w:r>
+      <w:r>
+        <w:rPr>
+          <w:i/>
+          <w:iCs/>
+        </w:rPr>
+        <w:t xml:space="preserve">78</w:t>
+      </w:r>
+      <w:r>
+        <w:t xml:space="preserve">, 509–516.</w:t>
+      </w:r>
+    </w:p>
+    <w:bookmarkEnd w:id="136"/>
+    <w:bookmarkStart w:id="137" w:name="ref-prambauer2019_biodegradable"/>
     <w:p>
       <w:pPr>
         <w:pStyle w:val="Bibliografia"/>
       </w:pPr>
       <w:r>
-        <w:t xml:space="preserve">Prambauer, M, C Wendeler, J Weitzenböck, e C Burgstaller. 2019.</w:t>
-      </w:r>
-      <w:r>
-        <w:t xml:space="preserve"> </w:t>
-      </w:r>
-      <w:r>
-        <w:t xml:space="preserve">“Biodegradable geotextiles – overview of materials”</w:t>
-      </w:r>
-      <w:r>
-        <w:t xml:space="preserve">.</w:t>
+        <w:t xml:space="preserve">Prambauer, M., Wendeler, C., Weitzenböck, J., &amp; Burgstaller, C. (2019). Biodegradable geotextiles – overview of materials.</w:t>
       </w:r>
       <w:r>
         <w:t xml:space="preserve"> </w:t>
@@ -7420,29 +7991,30 @@
         <w:t xml:space="preserve">Geotextiles and Geomembranes</w:t>
       </w:r>
       <w:r>
-        <w:t xml:space="preserve"> </w:t>
-      </w:r>
-      <w:r>
-        <w:t xml:space="preserve">47: 48–59.</w:t>
-      </w:r>
-    </w:p>
-    <w:bookmarkEnd w:id="124"/>
-    <w:bookmarkStart w:id="125" w:name="ref-priolo2024_duckweed"/>
+        <w:t xml:space="preserve">,</w:t>
+      </w:r>
+      <w:r>
+        <w:t xml:space="preserve"> </w:t>
+      </w:r>
+      <w:r>
+        <w:rPr>
+          <w:i/>
+          <w:iCs/>
+        </w:rPr>
+        <w:t xml:space="preserve">47</w:t>
+      </w:r>
+      <w:r>
+        <w:t xml:space="preserve">, 48–59.</w:t>
+      </w:r>
+    </w:p>
+    <w:bookmarkEnd w:id="137"/>
+    <w:bookmarkStart w:id="138" w:name="ref-priolo2024_duckweed"/>
     <w:p>
       <w:pPr>
         <w:pStyle w:val="Bibliografia"/>
       </w:pPr>
       <w:r>
-        <w:t xml:space="preserve">Priolo, D, C Tolisano, M Brienza, e D Del Buono. 2024.</w:t>
-      </w:r>
-      <w:r>
-        <w:t xml:space="preserve"> </w:t>
-      </w:r>
-      <w:r>
-        <w:t xml:space="preserve">“Biostimulant effect of duckweed extract on tomato plants”</w:t>
-      </w:r>
-      <w:r>
-        <w:t xml:space="preserve">.</w:t>
+        <w:t xml:space="preserve">Priolo, D., Tolisano, C., Brienza, M., &amp; Del Buono, D. (2024). Biostimulant effect of duckweed extract on tomato plants.</w:t>
       </w:r>
       <w:r>
         <w:t xml:space="preserve"> </w:t>
@@ -7455,29 +8027,30 @@
         <w:t xml:space="preserve">Agriculture</w:t>
       </w:r>
       <w:r>
-        <w:t xml:space="preserve"> </w:t>
-      </w:r>
-      <w:r>
-        <w:t xml:space="preserve">14: 808.</w:t>
-      </w:r>
-    </w:p>
-    <w:bookmarkEnd w:id="125"/>
-    <w:bookmarkStart w:id="126" w:name="ref-rezig2023_typha"/>
+        <w:t xml:space="preserve">,</w:t>
+      </w:r>
+      <w:r>
+        <w:t xml:space="preserve"> </w:t>
+      </w:r>
+      <w:r>
+        <w:rPr>
+          <w:i/>
+          <w:iCs/>
+        </w:rPr>
+        <w:t xml:space="preserve">14</w:t>
+      </w:r>
+      <w:r>
+        <w:t xml:space="preserve">, 808.</w:t>
+      </w:r>
+    </w:p>
+    <w:bookmarkEnd w:id="138"/>
+    <w:bookmarkStart w:id="139" w:name="ref-rezig2023_typha"/>
     <w:p>
       <w:pPr>
         <w:pStyle w:val="Bibliografia"/>
       </w:pPr>
       <w:r>
-        <w:t xml:space="preserve">Rezig, S, M Jaouadi, F Khoffi, S Msahli, e B Durand. 2023.</w:t>
-      </w:r>
-      <w:r>
-        <w:t xml:space="preserve"> </w:t>
-      </w:r>
-      <w:r>
-        <w:t xml:space="preserve">“Typha fiber reinforced polyester composites: tensile properties”</w:t>
-      </w:r>
-      <w:r>
-        <w:t xml:space="preserve">.</w:t>
+        <w:t xml:space="preserve">Rezig, S., Jaouadi, M., Khoffi, F., Msahli, S., &amp; Durand, B. (2023). Typha fiber reinforced polyester composites: tensile properties.</w:t>
       </w:r>
       <w:r>
         <w:t xml:space="preserve"> </w:t>
@@ -7490,29 +8063,30 @@
         <w:t xml:space="preserve">The Journal of The Textile Institute</w:t>
       </w:r>
       <w:r>
-        <w:t xml:space="preserve"> </w:t>
-      </w:r>
-      <w:r>
-        <w:t xml:space="preserve">114: 717–25.</w:t>
-      </w:r>
-    </w:p>
-    <w:bookmarkEnd w:id="126"/>
-    <w:bookmarkStart w:id="127" w:name="ref-saleh2019_heavymetals"/>
+        <w:t xml:space="preserve">,</w:t>
+      </w:r>
+      <w:r>
+        <w:t xml:space="preserve"> </w:t>
+      </w:r>
+      <w:r>
+        <w:rPr>
+          <w:i/>
+          <w:iCs/>
+        </w:rPr>
+        <w:t xml:space="preserve">114</w:t>
+      </w:r>
+      <w:r>
+        <w:t xml:space="preserve">, 717–725.</w:t>
+      </w:r>
+    </w:p>
+    <w:bookmarkEnd w:id="139"/>
+    <w:bookmarkStart w:id="140" w:name="ref-saleh2019_heavymetals"/>
     <w:p>
       <w:pPr>
         <w:pStyle w:val="Bibliografia"/>
       </w:pPr>
       <w:r>
-        <w:t xml:space="preserve">Saleh Muneera, A, M AL-Sodany Yassin, N Abdel Khalik Kadry, e M Eid Ebrahim. 2019.</w:t>
-      </w:r>
-      <w:r>
-        <w:t xml:space="preserve"> </w:t>
-      </w:r>
-      <w:r>
-        <w:t xml:space="preserve">“Heavy metals accumulation and translocation by Typha elephantina and Typha domingensis”</w:t>
-      </w:r>
-      <w:r>
-        <w:t xml:space="preserve">.</w:t>
+        <w:t xml:space="preserve">Saleh Muneera, A., AL-Sodany Yassin, M., Abdel Khalik Kadry, N., &amp; Eid Ebrahim, M. (2019). Heavy metals accumulation and translocation by Typha elephantina and Typha domingensis.</w:t>
       </w:r>
       <w:r>
         <w:t xml:space="preserve"> </w:t>
@@ -7525,29 +8099,30 @@
         <w:t xml:space="preserve">World Journal of Advanced Research and Reviews</w:t>
       </w:r>
       <w:r>
-        <w:t xml:space="preserve"> </w:t>
-      </w:r>
-      <w:r>
-        <w:t xml:space="preserve">4: 44–53.</w:t>
-      </w:r>
-    </w:p>
-    <w:bookmarkEnd w:id="127"/>
-    <w:bookmarkStart w:id="128" w:name="ref-santos2024_geogrid"/>
+        <w:t xml:space="preserve">,</w:t>
+      </w:r>
+      <w:r>
+        <w:t xml:space="preserve"> </w:t>
+      </w:r>
+      <w:r>
+        <w:rPr>
+          <w:i/>
+          <w:iCs/>
+        </w:rPr>
+        <w:t xml:space="preserve">4</w:t>
+      </w:r>
+      <w:r>
+        <w:t xml:space="preserve">, 44–53.</w:t>
+      </w:r>
+    </w:p>
+    <w:bookmarkEnd w:id="140"/>
+    <w:bookmarkStart w:id="141" w:name="ref-santos2024_geogrid"/>
     <w:p>
       <w:pPr>
         <w:pStyle w:val="Bibliografia"/>
       </w:pPr>
       <w:r>
-        <w:t xml:space="preserve">Santos, L. D. V., F. S. R. Holanda, A Pedrotti, et al. 2024.</w:t>
-      </w:r>
-      <w:r>
-        <w:t xml:space="preserve"> </w:t>
-      </w:r>
-      <w:r>
-        <w:t xml:space="preserve">“Geogrid-type geotextile made from Typha domingensis fibers for erosion control”</w:t>
-      </w:r>
-      <w:r>
-        <w:t xml:space="preserve">.</w:t>
+        <w:t xml:space="preserve">Santos, L. D. V., Holanda, F. S. R., Pedrotti, A., Lino, J. B., Santos Fontes, C. dos, Melo, J. C. R. de, Marino, R. H., &amp; Boge, G. M. (2024). Geogrid-type geotextile made from Typha domingensis fibers for erosion control.</w:t>
       </w:r>
       <w:r>
         <w:t xml:space="preserve"> </w:t>
@@ -7560,29 +8135,30 @@
         <w:t xml:space="preserve">Invention Disclosure</w:t>
       </w:r>
       <w:r>
-        <w:t xml:space="preserve"> </w:t>
-      </w:r>
-      <w:r>
-        <w:t xml:space="preserve">4: 100025.</w:t>
-      </w:r>
-    </w:p>
-    <w:bookmarkEnd w:id="128"/>
-    <w:bookmarkStart w:id="129" w:name="ref-saraiva2020_fertilidade"/>
+        <w:t xml:space="preserve">,</w:t>
+      </w:r>
+      <w:r>
+        <w:t xml:space="preserve"> </w:t>
+      </w:r>
+      <w:r>
+        <w:rPr>
+          <w:i/>
+          <w:iCs/>
+        </w:rPr>
+        <w:t xml:space="preserve">4</w:t>
+      </w:r>
+      <w:r>
+        <w:t xml:space="preserve">, 100025.</w:t>
+      </w:r>
+    </w:p>
+    <w:bookmarkEnd w:id="141"/>
+    <w:bookmarkStart w:id="142" w:name="ref-saraiva2020_fertilidade"/>
     <w:p>
       <w:pPr>
         <w:pStyle w:val="Bibliografia"/>
       </w:pPr>
       <w:r>
-        <w:t xml:space="preserve">Saraiva, V. da C, B. M. de Almeida, D. dos R. A. Gomes, M. dos S. Araújo, W. L. dos S. Freitas, e E. R. da Cruz. 2020.</w:t>
-      </w:r>
-      <w:r>
-        <w:t xml:space="preserve"> </w:t>
-      </w:r>
-      <w:r>
-        <w:t xml:space="preserve">“Avaliação da fertilidade do solo e supressão da mata ciliar do rio Parnaíba”</w:t>
-      </w:r>
-      <w:r>
-        <w:t xml:space="preserve">.</w:t>
+        <w:t xml:space="preserve">Saraiva, V. da C., Almeida, B. M. de, Gomes, D. dos R. A., Araújo, M. dos S., Freitas, W. L. dos S., &amp; Cruz, E. R. da. (2020). Avaliação da fertilidade do solo e supressão da mata ciliar do rio Parnaíba.</w:t>
       </w:r>
       <w:r>
         <w:t xml:space="preserve"> </w:t>
@@ -7595,26 +8171,17 @@
         <w:t xml:space="preserve">Brazilian Journal of Development</w:t>
       </w:r>
       <w:r>
-        <w:t xml:space="preserve">, 41061–77.</w:t>
-      </w:r>
-    </w:p>
-    <w:bookmarkEnd w:id="129"/>
-    <w:bookmarkStart w:id="130" w:name="ref-schandry2020_allelopathicplants"/>
+        <w:t xml:space="preserve">, 41061–41077.</w:t>
+      </w:r>
+    </w:p>
+    <w:bookmarkEnd w:id="142"/>
+    <w:bookmarkStart w:id="143" w:name="ref-schandry2020_allelopathicplants"/>
     <w:p>
       <w:pPr>
         <w:pStyle w:val="Bibliografia"/>
       </w:pPr>
       <w:r>
-        <w:t xml:space="preserve">Schandry, N, e C Becker. 2020.</w:t>
-      </w:r>
-      <w:r>
-        <w:t xml:space="preserve"> </w:t>
-      </w:r>
-      <w:r>
-        <w:t xml:space="preserve">“Allelopathic plants: models for interkingdom interactions”</w:t>
-      </w:r>
-      <w:r>
-        <w:t xml:space="preserve">.</w:t>
+        <w:t xml:space="preserve">Schandry, N., &amp; Becker, C. (2020). Allelopathic plants: models for interkingdom interactions.</w:t>
       </w:r>
       <w:r>
         <w:t xml:space="preserve"> </w:t>
@@ -7627,29 +8194,77 @@
         <w:t xml:space="preserve">Trends in Plant Science</w:t>
       </w:r>
       <w:r>
-        <w:t xml:space="preserve"> </w:t>
-      </w:r>
-      <w:r>
-        <w:t xml:space="preserve">25: 176–85.</w:t>
-      </w:r>
-    </w:p>
-    <w:bookmarkEnd w:id="130"/>
-    <w:bookmarkStart w:id="131" w:name="ref-silva2017_reaproveitamento"/>
+        <w:t xml:space="preserve">,</w:t>
+      </w:r>
+      <w:r>
+        <w:t xml:space="preserve"> </w:t>
+      </w:r>
+      <w:r>
+        <w:rPr>
+          <w:i/>
+          <w:iCs/>
+        </w:rPr>
+        <w:t xml:space="preserve">25</w:t>
+      </w:r>
+      <w:r>
+        <w:t xml:space="preserve">, 176–185.</w:t>
+      </w:r>
+    </w:p>
+    <w:bookmarkEnd w:id="143"/>
+    <w:bookmarkStart w:id="145" w:name="ref-Shukla2004_pcaBiomass"/>
     <w:p>
       <w:pPr>
         <w:pStyle w:val="Bibliografia"/>
       </w:pPr>
       <w:r>
-        <w:t xml:space="preserve">Silva, A. A., L. P. da Silva Brito, M. Z. B. Cavalcante, J. A. P. Neto, e Í. H. L. Cavalcante. 2017.</w:t>
-      </w:r>
-      <w:r>
-        <w:t xml:space="preserve"> </w:t>
-      </w:r>
-      <w:r>
-        <w:t xml:space="preserve">“Reaproveitamento do resíduo de carnaúba no substrato para melancia”</w:t>
-      </w:r>
-      <w:r>
-        <w:t xml:space="preserve">.</w:t>
+        <w:t xml:space="preserve">Shukla, M. K., Lal, R., &amp; Ebinger, M. (2004). Principal Component Analysis for Predicting Corn Biomass and Grain Yields.</w:t>
+      </w:r>
+      <w:r>
+        <w:t xml:space="preserve"> </w:t>
+      </w:r>
+      <w:r>
+        <w:rPr>
+          <w:i/>
+          <w:iCs/>
+        </w:rPr>
+        <w:t xml:space="preserve">Soil Science</w:t>
+      </w:r>
+      <w:r>
+        <w:t xml:space="preserve">,</w:t>
+      </w:r>
+      <w:r>
+        <w:t xml:space="preserve"> </w:t>
+      </w:r>
+      <w:r>
+        <w:rPr>
+          <w:i/>
+          <w:iCs/>
+        </w:rPr>
+        <w:t xml:space="preserve">169</w:t>
+      </w:r>
+      <w:r>
+        <w:t xml:space="preserve">(3), 215–224.</w:t>
+      </w:r>
+      <w:r>
+        <w:t xml:space="preserve"> </w:t>
+      </w:r>
+      <w:hyperlink r:id="rId144">
+        <w:r>
+          <w:rPr>
+            <w:rStyle w:val="Hyperlink"/>
+          </w:rPr>
+          <w:t xml:space="preserve">https://doi.org/10.1097/01.ss.0000122521.03492.eb</w:t>
+        </w:r>
+      </w:hyperlink>
+    </w:p>
+    <w:bookmarkEnd w:id="145"/>
+    <w:bookmarkStart w:id="146" w:name="ref-silva2017_reaproveitamento"/>
+    <w:p>
+      <w:pPr>
+        <w:pStyle w:val="Bibliografia"/>
+      </w:pPr>
+      <w:r>
+        <w:t xml:space="preserve">Silva, A. A., Silva Brito, L. P. da, Cavalcante, M. Z. B., Neto, J. A. P., &amp; Cavalcante, Í. H. L. (2017). Reaproveitamento do resíduo de carnaúba no substrato para melancia.</w:t>
       </w:r>
       <w:r>
         <w:t xml:space="preserve"> </w:t>
@@ -7662,29 +8277,30 @@
         <w:t xml:space="preserve">Cultura Agronômica</w:t>
       </w:r>
       <w:r>
-        <w:t xml:space="preserve"> </w:t>
-      </w:r>
-      <w:r>
-        <w:t xml:space="preserve">26: 10–20.</w:t>
-      </w:r>
-    </w:p>
-    <w:bookmarkEnd w:id="131"/>
-    <w:bookmarkStart w:id="132" w:name="ref-sujatha2022_cellulose"/>
+        <w:t xml:space="preserve">,</w:t>
+      </w:r>
+      <w:r>
+        <w:t xml:space="preserve"> </w:t>
+      </w:r>
+      <w:r>
+        <w:rPr>
+          <w:i/>
+          <w:iCs/>
+        </w:rPr>
+        <w:t xml:space="preserve">26</w:t>
+      </w:r>
+      <w:r>
+        <w:t xml:space="preserve">, 10–20.</w:t>
+      </w:r>
+    </w:p>
+    <w:bookmarkEnd w:id="146"/>
+    <w:bookmarkStart w:id="147" w:name="ref-sujatha2022_cellulose"/>
     <w:p>
       <w:pPr>
         <w:pStyle w:val="Bibliografia"/>
       </w:pPr>
       <w:r>
-        <w:t xml:space="preserve">Sujatha, E. R., e G Kannan. 2022.</w:t>
-      </w:r>
-      <w:r>
-        <w:t xml:space="preserve"> </w:t>
-      </w:r>
-      <w:r>
-        <w:t xml:space="preserve">“Potential of cellulose for soil stabilization”</w:t>
-      </w:r>
-      <w:r>
-        <w:t xml:space="preserve">.</w:t>
+        <w:t xml:space="preserve">Sujatha, E. R., &amp; Kannan, G. (2022). Potential of cellulose for soil stabilization.</w:t>
       </w:r>
       <w:r>
         <w:t xml:space="preserve"> </w:t>
@@ -7697,20 +8313,30 @@
         <w:t xml:space="preserve">Sustainability</w:t>
       </w:r>
       <w:r>
-        <w:t xml:space="preserve"> </w:t>
-      </w:r>
-      <w:r>
-        <w:t xml:space="preserve">14: 16277.</w:t>
-      </w:r>
-    </w:p>
-    <w:bookmarkEnd w:id="132"/>
-    <w:bookmarkStart w:id="133" w:name="ref-taiz2017_physiology"/>
+        <w:t xml:space="preserve">,</w:t>
+      </w:r>
+      <w:r>
+        <w:t xml:space="preserve"> </w:t>
+      </w:r>
+      <w:r>
+        <w:rPr>
+          <w:i/>
+          <w:iCs/>
+        </w:rPr>
+        <w:t xml:space="preserve">14</w:t>
+      </w:r>
+      <w:r>
+        <w:t xml:space="preserve">, 16277.</w:t>
+      </w:r>
+    </w:p>
+    <w:bookmarkEnd w:id="147"/>
+    <w:bookmarkStart w:id="148" w:name="ref-taiz2017_physiology"/>
     <w:p>
       <w:pPr>
         <w:pStyle w:val="Bibliografia"/>
       </w:pPr>
       <w:r>
-        <w:t xml:space="preserve">Taiz, L., E. Zeiger, I. M. M�ller, e A. Murphy. 2017.</w:t>
+        <w:t xml:space="preserve">Taiz, L., Zeiger, E., M�ller, I. M., &amp; Murphy, A. (2017).</w:t>
       </w:r>
       <w:r>
         <w:t xml:space="preserve"> </w:t>
@@ -7723,26 +8349,20 @@
         <w:t xml:space="preserve">Plant Physiology and Development</w:t>
       </w:r>
       <w:r>
-        <w:t xml:space="preserve">. 6th ed. Sinauer Associates.</w:t>
-      </w:r>
-    </w:p>
-    <w:bookmarkEnd w:id="133"/>
-    <w:bookmarkStart w:id="134" w:name="ref-thombare2018_guargum"/>
+        <w:t xml:space="preserve"> </w:t>
+      </w:r>
+      <w:r>
+        <w:t xml:space="preserve">(6th ed.). Sinauer Associates.</w:t>
+      </w:r>
+    </w:p>
+    <w:bookmarkEnd w:id="148"/>
+    <w:bookmarkStart w:id="149" w:name="ref-thombare2018_guargum"/>
     <w:p>
       <w:pPr>
         <w:pStyle w:val="Bibliografia"/>
       </w:pPr>
       <w:r>
-        <w:t xml:space="preserve">Thombare, N, S Mishra, M. Z. Siddiqui, U Jha, D Singh, e G. R. Mahajan. 2018.</w:t>
-      </w:r>
-      <w:r>
-        <w:t xml:space="preserve"> </w:t>
-      </w:r>
-      <w:r>
-        <w:t xml:space="preserve">“Guar gum-based superabsorbent hydrogels for agriculture”</w:t>
-      </w:r>
-      <w:r>
-        <w:t xml:space="preserve">.</w:t>
+        <w:t xml:space="preserve">Thombare, N., Mishra, S., Siddiqui, M. Z., Jha, U., Singh, D., &amp; Mahajan, G. R. (2018). Guar gum-based superabsorbent hydrogels for agriculture.</w:t>
       </w:r>
       <w:r>
         <w:t xml:space="preserve"> </w:t>
@@ -7755,29 +8375,30 @@
         <w:t xml:space="preserve">Carbohydrate Polymers</w:t>
       </w:r>
       <w:r>
-        <w:t xml:space="preserve"> </w:t>
-      </w:r>
-      <w:r>
-        <w:t xml:space="preserve">185: 169–78.</w:t>
-      </w:r>
-    </w:p>
-    <w:bookmarkEnd w:id="134"/>
-    <w:bookmarkStart w:id="135" w:name="ref-ulrich2017_substratos"/>
+        <w:t xml:space="preserve">,</w:t>
+      </w:r>
+      <w:r>
+        <w:t xml:space="preserve"> </w:t>
+      </w:r>
+      <w:r>
+        <w:rPr>
+          <w:i/>
+          <w:iCs/>
+        </w:rPr>
+        <w:t xml:space="preserve">185</w:t>
+      </w:r>
+      <w:r>
+        <w:t xml:space="preserve">, 169–178.</w:t>
+      </w:r>
+    </w:p>
+    <w:bookmarkEnd w:id="149"/>
+    <w:bookmarkStart w:id="150" w:name="ref-ulrich2017_substratos"/>
     <w:p>
       <w:pPr>
         <w:pStyle w:val="Bibliografia"/>
       </w:pPr>
       <w:r>
-        <w:t xml:space="preserve">Ulrich, A, J. F. Garcia, G Delgado, B. F. Fagundes, e A. M. O. Bicca. 2017.</w:t>
-      </w:r>
-      <w:r>
-        <w:t xml:space="preserve"> </w:t>
-      </w:r>
-      <w:r>
-        <w:t xml:space="preserve">“Avaliação de substratos para produção de mudas de rúcula”</w:t>
-      </w:r>
-      <w:r>
-        <w:t xml:space="preserve">.</w:t>
+        <w:t xml:space="preserve">Ulrich, A., Garcia, J. F., Delgado, G., Fagundes, B. F., &amp; Bicca, A. M. O. (2017). Avaliação de substratos para produção de mudas de rúcula.</w:t>
       </w:r>
       <w:r>
         <w:t xml:space="preserve"> </w:t>
@@ -7790,20 +8411,30 @@
         <w:t xml:space="preserve">Anais do Salão Internacional de Ensino, Pesquisa e Extensão</w:t>
       </w:r>
       <w:r>
-        <w:t xml:space="preserve"> </w:t>
-      </w:r>
-      <w:r>
-        <w:t xml:space="preserve">9.</w:t>
-      </w:r>
-    </w:p>
-    <w:bookmarkEnd w:id="135"/>
-    <w:bookmarkStart w:id="136" w:name="ref-vieira2011_qualidade"/>
+        <w:t xml:space="preserve">,</w:t>
+      </w:r>
+      <w:r>
+        <w:t xml:space="preserve"> </w:t>
+      </w:r>
+      <w:r>
+        <w:rPr>
+          <w:i/>
+          <w:iCs/>
+        </w:rPr>
+        <w:t xml:space="preserve">9</w:t>
+      </w:r>
+      <w:r>
+        <w:t xml:space="preserve">.</w:t>
+      </w:r>
+    </w:p>
+    <w:bookmarkEnd w:id="150"/>
+    <w:bookmarkStart w:id="151" w:name="ref-vieira2011_qualidade"/>
     <w:p>
       <w:pPr>
         <w:pStyle w:val="Bibliografia"/>
       </w:pPr>
       <w:r>
-        <w:t xml:space="preserve">Vieira, R. D., L. F. de Carvalho, M Panobianco, e J. de B França Neto. 2011.</w:t>
+        <w:t xml:space="preserve">Vieira, R. D., Carvalho, L. F. de, Panobianco, M., &amp; França Neto, J. de B. (2011).</w:t>
       </w:r>
       <w:r>
         <w:t xml:space="preserve"> </w:t>
@@ -7819,23 +8450,14 @@
         <w:t xml:space="preserve">.</w:t>
       </w:r>
     </w:p>
-    <w:bookmarkEnd w:id="136"/>
-    <w:bookmarkStart w:id="137" w:name="ref-zhang2021_semiinterpenetrating"/>
+    <w:bookmarkEnd w:id="151"/>
+    <w:bookmarkStart w:id="152" w:name="ref-zhang2021_semiinterpenetrating"/>
     <w:p>
       <w:pPr>
         <w:pStyle w:val="Bibliografia"/>
       </w:pPr>
       <w:r>
-        <w:t xml:space="preserve">Zhang, W, H Deng, L Xia, et al. 2021.</w:t>
-      </w:r>
-      <w:r>
-        <w:t xml:space="preserve"> </w:t>
-      </w:r>
-      <w:r>
-        <w:t xml:space="preserve">“Semi-interpenetrating polymer networks from castor oil-based waterborne polyurethanes and carboxymethyl chitosan”</w:t>
-      </w:r>
-      <w:r>
-        <w:t xml:space="preserve">.</w:t>
+        <w:t xml:space="preserve">Zhang, W., Deng, H., Xia, L., Shen, L., Zhang, C., Lu, Q., &amp; Sun, S. (2021). Semi-interpenetrating polymer networks from castor oil-based waterborne polyurethanes and carboxymethyl chitosan.</w:t>
       </w:r>
       <w:r>
         <w:t xml:space="preserve"> </w:t>
@@ -7848,15 +8470,25 @@
         <w:t xml:space="preserve">Carbohydrate Polymers</w:t>
       </w:r>
       <w:r>
-        <w:t xml:space="preserve"> </w:t>
-      </w:r>
-      <w:r>
-        <w:t xml:space="preserve">256: 117507.</w:t>
-      </w:r>
-    </w:p>
-    <w:bookmarkEnd w:id="137"/>
-    <w:bookmarkEnd w:id="138"/>
-    <w:bookmarkEnd w:id="139"/>
+        <w:t xml:space="preserve">,</w:t>
+      </w:r>
+      <w:r>
+        <w:t xml:space="preserve"> </w:t>
+      </w:r>
+      <w:r>
+        <w:rPr>
+          <w:i/>
+          <w:iCs/>
+        </w:rPr>
+        <w:t xml:space="preserve">256</w:t>
+      </w:r>
+      <w:r>
+        <w:t xml:space="preserve">, 117507.</w:t>
+      </w:r>
+    </w:p>
+    <w:bookmarkEnd w:id="152"/>
+    <w:bookmarkEnd w:id="153"/>
+    <w:bookmarkEnd w:id="154"/>
     <w:sectPr>
       <w:pgSz w:h="15840" w:w="12240"/>
       <w:pgMar w:bottom="1417" w:footer="720" w:gutter="0" w:header="720" w:left="1701" w:right="1701" w:top="1417"/>

</xml_diff>